<commit_message>
Deleted second performer in Rexar's TZ
</commit_message>
<xml_diff>
--- a/TZ_Neugodnikov.docx
+++ b/TZ_Neugodnikov.docx
@@ -86,7 +86,15 @@
         <w:jc w:val="center"/>
       </w:pPr>
       <w:r>
-        <w:t>Образовательная программа бакалавриата «Программная инженерия»</w:t>
+        <w:t xml:space="preserve">Образовательная программа </w:t>
+      </w:r>
+      <w:proofErr w:type="spellStart"/>
+      <w:r>
+        <w:t>бакалавриата</w:t>
+      </w:r>
+      <w:proofErr w:type="spellEnd"/>
+      <w:r>
+        <w:t xml:space="preserve"> «Программная инженерия»</w:t>
       </w:r>
       <w:bookmarkEnd w:id="0"/>
     </w:p>
@@ -194,7 +202,21 @@
               <w:rPr>
                 <w:szCs w:val="24"/>
               </w:rPr>
-              <w:t>канд. техн. наук, приглашенный преподаватель департамента программной инженерии</w:t>
+              <w:t xml:space="preserve">канд. </w:t>
+            </w:r>
+            <w:proofErr w:type="spellStart"/>
+            <w:r>
+              <w:rPr>
+                <w:szCs w:val="24"/>
+              </w:rPr>
+              <w:t>техн</w:t>
+            </w:r>
+            <w:proofErr w:type="spellEnd"/>
+            <w:r>
+              <w:rPr>
+                <w:szCs w:val="24"/>
+              </w:rPr>
+              <w:t>. наук, приглашенный преподаватель департамента программной инженерии</w:t>
             </w:r>
           </w:p>
           <w:p>
@@ -245,12 +267,14 @@
         </w:rPr>
         <w:t xml:space="preserve">. </w:t>
       </w:r>
+      <w:proofErr w:type="spellStart"/>
       <w:r>
         <w:rPr>
           <w:szCs w:val="24"/>
         </w:rPr>
         <w:t>Максименкова</w:t>
       </w:r>
+      <w:proofErr w:type="spellEnd"/>
     </w:p>
     <w:p>
       <w:pPr>
@@ -370,7 +394,25 @@
                 <w:szCs w:val="24"/>
                 <w:lang w:eastAsia="ja-JP"/>
               </w:rPr>
-              <w:t>программной инженерии, канд. техн.</w:t>
+              <w:t xml:space="preserve">программной инженерии, канд. </w:t>
+            </w:r>
+            <w:proofErr w:type="spellStart"/>
+            <w:r>
+              <w:rPr>
+                <w:color w:val="000000"/>
+                <w:szCs w:val="24"/>
+                <w:lang w:eastAsia="ja-JP"/>
+              </w:rPr>
+              <w:t>техн</w:t>
+            </w:r>
+            <w:proofErr w:type="spellEnd"/>
+            <w:r>
+              <w:rPr>
+                <w:color w:val="000000"/>
+                <w:szCs w:val="24"/>
+                <w:lang w:eastAsia="ja-JP"/>
+              </w:rPr>
+              <w:t>.</w:t>
             </w:r>
             <w:r>
               <w:rPr>
@@ -675,7 +717,21 @@
                                 <w:rPr>
                                   <w:szCs w:val="24"/>
                                 </w:rPr>
-                                <w:t>Инв. № дубл.</w:t>
+                                <w:t xml:space="preserve">Инв. № </w:t>
+                              </w:r>
+                              <w:proofErr w:type="spellStart"/>
+                              <w:r>
+                                <w:rPr>
+                                  <w:szCs w:val="24"/>
+                                </w:rPr>
+                                <w:t>дубл</w:t>
+                              </w:r>
+                              <w:proofErr w:type="spellEnd"/>
+                              <w:r>
+                                <w:rPr>
+                                  <w:szCs w:val="24"/>
+                                </w:rPr>
+                                <w:t>.</w:t>
                               </w:r>
                             </w:p>
                           </w:txbxContent>
@@ -734,11 +790,19 @@
                                   <w:szCs w:val="24"/>
                                 </w:rPr>
                               </w:pPr>
+                              <w:proofErr w:type="spellStart"/>
                               <w:r>
                                 <w:rPr>
                                   <w:szCs w:val="24"/>
                                 </w:rPr>
-                                <w:t>Взам. инв. №</w:t>
+                                <w:t>Взам</w:t>
+                              </w:r>
+                              <w:proofErr w:type="spellEnd"/>
+                              <w:r>
+                                <w:rPr>
+                                  <w:szCs w:val="24"/>
+                                </w:rPr>
+                                <w:t>. инв. №</w:t>
                               </w:r>
                             </w:p>
                           </w:txbxContent>
@@ -3949,7 +4013,7 @@
               </wp:anchor>
             </w:drawing>
           </mc:Choice>
-          <mc:Fallback xmlns:cx="http://schemas.microsoft.com/office/drawing/2014/chartex" xmlns:cx1="http://schemas.microsoft.com/office/drawing/2015/9/8/chartex" xmlns:cx2="http://schemas.microsoft.com/office/drawing/2015/10/21/chartex" xmlns:cx3="http://schemas.microsoft.com/office/drawing/2016/5/9/chartex" xmlns:cx4="http://schemas.microsoft.com/office/drawing/2016/5/10/chartex" xmlns:cx5="http://schemas.microsoft.com/office/drawing/2016/5/11/chartex" xmlns:cx6="http://schemas.microsoft.com/office/drawing/2016/5/12/chartex" xmlns:cx7="http://schemas.microsoft.com/office/drawing/2016/5/13/chartex" xmlns:cx8="http://schemas.microsoft.com/office/drawing/2016/5/14/chartex" xmlns:aink="http://schemas.microsoft.com/office/drawing/2016/ink" xmlns:am3d="http://schemas.microsoft.com/office/drawing/2017/model3d" xmlns:w15="http://schemas.microsoft.com/office/word/2012/wordml" xmlns:w16cex="http://schemas.microsoft.com/office/word/2018/wordml/cex" xmlns:w16cid="http://schemas.microsoft.com/office/word/2016/wordml/cid" xmlns:w16="http://schemas.microsoft.com/office/word/2018/wordml" xmlns:w16se="http://schemas.microsoft.com/office/word/2015/wordml/symex">
+          <mc:Fallback xmlns:w16se="http://schemas.microsoft.com/office/word/2015/wordml/symex" xmlns:w16="http://schemas.microsoft.com/office/word/2018/wordml" xmlns:w16cid="http://schemas.microsoft.com/office/word/2016/wordml/cid" xmlns:w16cex="http://schemas.microsoft.com/office/word/2018/wordml/cex" xmlns:w15="http://schemas.microsoft.com/office/word/2012/wordml" xmlns:am3d="http://schemas.microsoft.com/office/drawing/2017/model3d" xmlns:aink="http://schemas.microsoft.com/office/drawing/2016/ink" xmlns:cx8="http://schemas.microsoft.com/office/drawing/2016/5/14/chartex" xmlns:cx7="http://schemas.microsoft.com/office/drawing/2016/5/13/chartex" xmlns:cx6="http://schemas.microsoft.com/office/drawing/2016/5/12/chartex" xmlns:cx5="http://schemas.microsoft.com/office/drawing/2016/5/11/chartex" xmlns:cx4="http://schemas.microsoft.com/office/drawing/2016/5/10/chartex" xmlns:cx3="http://schemas.microsoft.com/office/drawing/2016/5/9/chartex" xmlns:cx2="http://schemas.microsoft.com/office/drawing/2015/10/21/chartex" xmlns:cx1="http://schemas.microsoft.com/office/drawing/2015/9/8/chartex" xmlns:cx="http://schemas.microsoft.com/office/drawing/2014/chartex">
             <w:pict>
               <v:group w14:anchorId="38A440FC" id="Группа 57" o:spid="_x0000_s1026" style="position:absolute;margin-left:-40.4pt;margin-top:15.05pt;width:43.3pt;height:435.25pt;z-index:251660288" coordorigin="415,5961" coordsize="866,8705" o:gfxdata="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">
                 <v:shapetype id="_x0000_t202" coordsize="21600,21600" o:spt="202" path="m,l,21600r21600,l21600,xe">
@@ -4603,8 +4667,16 @@
         <w:rPr>
           <w:szCs w:val="24"/>
         </w:rPr>
-        <w:t>С. И. Неугодников</w:t>
-      </w:r>
+        <w:t xml:space="preserve">С. И. </w:t>
+      </w:r>
+      <w:proofErr w:type="spellStart"/>
+      <w:r>
+        <w:rPr>
+          <w:szCs w:val="24"/>
+        </w:rPr>
+        <w:t>Неугодников</w:t>
+      </w:r>
+      <w:proofErr w:type="spellEnd"/>
       <w:r>
         <w:rPr>
           <w:szCs w:val="24"/>
@@ -4642,93 +4714,6 @@
           <w:szCs w:val="24"/>
         </w:rPr>
         <w:t xml:space="preserve"> г.</w:t>
-      </w:r>
-    </w:p>
-    <w:p>
-      <w:pPr>
-        <w:jc w:val="right"/>
-      </w:pPr>
-      <w:r>
-        <w:t>Исполнитель студент группы БПИ 1</w:t>
-      </w:r>
-      <w:r>
-        <w:t>97</w:t>
-      </w:r>
-    </w:p>
-    <w:p>
-      <w:pPr>
-        <w:jc w:val="right"/>
-        <w:rPr>
-          <w:szCs w:val="24"/>
-        </w:rPr>
-      </w:pPr>
-      <w:r>
-        <w:rPr>
-          <w:szCs w:val="24"/>
-        </w:rPr>
-        <w:t>__________________ /</w:t>
-      </w:r>
-      <w:r>
-        <w:rPr>
-          <w:szCs w:val="24"/>
-        </w:rPr>
-        <w:t>А</w:t>
-      </w:r>
-      <w:r>
-        <w:rPr>
-          <w:szCs w:val="24"/>
-        </w:rPr>
-        <w:t>. Э</w:t>
-      </w:r>
-      <w:r>
-        <w:rPr>
-          <w:szCs w:val="24"/>
-        </w:rPr>
-        <w:t xml:space="preserve">. </w:t>
-      </w:r>
-      <w:r>
-        <w:rPr>
-          <w:szCs w:val="24"/>
-        </w:rPr>
-        <w:t>Попов</w:t>
-      </w:r>
-      <w:r>
-        <w:rPr>
-          <w:szCs w:val="24"/>
-        </w:rPr>
-        <w:t xml:space="preserve"> /</w:t>
-      </w:r>
-    </w:p>
-    <w:p>
-      <w:pPr>
-        <w:jc w:val="right"/>
-        <w:rPr>
-          <w:szCs w:val="24"/>
-        </w:rPr>
-      </w:pPr>
-      <w:r>
-        <w:rPr>
-          <w:szCs w:val="24"/>
-        </w:rPr>
-        <w:t xml:space="preserve"> «____»____</w:t>
-      </w:r>
-      <w:r>
-        <w:rPr>
-          <w:szCs w:val="24"/>
-        </w:rPr>
-        <w:t>________________ 20</w:t>
-      </w:r>
-      <w:r>
-        <w:rPr>
-          <w:szCs w:val="24"/>
-        </w:rPr>
-        <w:t>21</w:t>
-      </w:r>
-      <w:r>
-        <w:rPr>
-          <w:szCs w:val="24"/>
-        </w:rPr>
-        <w:t xml:space="preserve"> г</w:t>
       </w:r>
     </w:p>
     <w:p>
@@ -4740,8 +4725,11 @@
         <w:spacing w:after="0" w:line="240" w:lineRule="exact"/>
         <w:rPr>
           <w:szCs w:val="24"/>
-        </w:rPr>
-      </w:pPr>
+          <w:lang w:val="en-US"/>
+        </w:rPr>
+      </w:pPr>
+      <w:bookmarkStart w:id="5" w:name="_GoBack"/>
+      <w:bookmarkEnd w:id="5"/>
     </w:p>
     <w:p>
       <w:pPr>
@@ -5117,7 +5105,7 @@
           <w:szCs w:val="28"/>
         </w:rPr>
       </w:pPr>
-      <w:bookmarkStart w:id="5" w:name="_Toc446596301"/>
+      <w:bookmarkStart w:id="6" w:name="_Toc446596301"/>
       <w:r>
         <w:rPr>
           <w:b/>
@@ -5167,7 +5155,7 @@
         </w:rPr>
         <w:t>-01 ТЗ 01-1</w:t>
       </w:r>
-      <w:bookmarkEnd w:id="5"/>
+      <w:bookmarkEnd w:id="6"/>
       <w:r>
         <w:rPr>
           <w:noProof/>
@@ -5322,7 +5310,21 @@
                                 <w:rPr>
                                   <w:szCs w:val="24"/>
                                 </w:rPr>
-                                <w:t>Инв. № дубл.</w:t>
+                                <w:t xml:space="preserve">Инв. № </w:t>
+                              </w:r>
+                              <w:proofErr w:type="spellStart"/>
+                              <w:r>
+                                <w:rPr>
+                                  <w:szCs w:val="24"/>
+                                </w:rPr>
+                                <w:t>дубл</w:t>
+                              </w:r>
+                              <w:proofErr w:type="spellEnd"/>
+                              <w:r>
+                                <w:rPr>
+                                  <w:szCs w:val="24"/>
+                                </w:rPr>
+                                <w:t>.</w:t>
                               </w:r>
                             </w:p>
                           </w:txbxContent>
@@ -5381,11 +5383,19 @@
                                   <w:szCs w:val="24"/>
                                 </w:rPr>
                               </w:pPr>
+                              <w:proofErr w:type="spellStart"/>
                               <w:r>
                                 <w:rPr>
                                   <w:szCs w:val="24"/>
                                 </w:rPr>
-                                <w:t>Взам. инв. №</w:t>
+                                <w:t>Взам</w:t>
+                              </w:r>
+                              <w:proofErr w:type="spellEnd"/>
+                              <w:r>
+                                <w:rPr>
+                                  <w:szCs w:val="24"/>
+                                </w:rPr>
+                                <w:t>. инв. №</w:t>
                               </w:r>
                             </w:p>
                           </w:txbxContent>
@@ -8584,7 +8594,7 @@
               </wp:anchor>
             </w:drawing>
           </mc:Choice>
-          <mc:Fallback xmlns:cx="http://schemas.microsoft.com/office/drawing/2014/chartex" xmlns:cx1="http://schemas.microsoft.com/office/drawing/2015/9/8/chartex" xmlns:cx2="http://schemas.microsoft.com/office/drawing/2015/10/21/chartex" xmlns:cx3="http://schemas.microsoft.com/office/drawing/2016/5/9/chartex" xmlns:cx4="http://schemas.microsoft.com/office/drawing/2016/5/10/chartex" xmlns:cx5="http://schemas.microsoft.com/office/drawing/2016/5/11/chartex" xmlns:cx6="http://schemas.microsoft.com/office/drawing/2016/5/12/chartex" xmlns:cx7="http://schemas.microsoft.com/office/drawing/2016/5/13/chartex" xmlns:cx8="http://schemas.microsoft.com/office/drawing/2016/5/14/chartex" xmlns:aink="http://schemas.microsoft.com/office/drawing/2016/ink" xmlns:am3d="http://schemas.microsoft.com/office/drawing/2017/model3d" xmlns:w15="http://schemas.microsoft.com/office/word/2012/wordml" xmlns:w16cex="http://schemas.microsoft.com/office/word/2018/wordml/cex" xmlns:w16cid="http://schemas.microsoft.com/office/word/2016/wordml/cid" xmlns:w16="http://schemas.microsoft.com/office/word/2018/wordml" xmlns:w16se="http://schemas.microsoft.com/office/word/2015/wordml/symex">
+          <mc:Fallback xmlns:w16se="http://schemas.microsoft.com/office/word/2015/wordml/symex" xmlns:w16="http://schemas.microsoft.com/office/word/2018/wordml" xmlns:w16cid="http://schemas.microsoft.com/office/word/2016/wordml/cid" xmlns:w16cex="http://schemas.microsoft.com/office/word/2018/wordml/cex" xmlns:w15="http://schemas.microsoft.com/office/word/2012/wordml" xmlns:am3d="http://schemas.microsoft.com/office/drawing/2017/model3d" xmlns:aink="http://schemas.microsoft.com/office/drawing/2016/ink" xmlns:cx8="http://schemas.microsoft.com/office/drawing/2016/5/14/chartex" xmlns:cx7="http://schemas.microsoft.com/office/drawing/2016/5/13/chartex" xmlns:cx6="http://schemas.microsoft.com/office/drawing/2016/5/12/chartex" xmlns:cx5="http://schemas.microsoft.com/office/drawing/2016/5/11/chartex" xmlns:cx4="http://schemas.microsoft.com/office/drawing/2016/5/10/chartex" xmlns:cx3="http://schemas.microsoft.com/office/drawing/2016/5/9/chartex" xmlns:cx2="http://schemas.microsoft.com/office/drawing/2015/10/21/chartex" xmlns:cx1="http://schemas.microsoft.com/office/drawing/2015/9/8/chartex" xmlns:cx="http://schemas.microsoft.com/office/drawing/2014/chartex">
             <w:pict>
               <v:group w14:anchorId="6E2D3FB2" id="Группа 1" o:spid="_x0000_s1082" style="position:absolute;left:0;text-align:left;margin-left:-19.8pt;margin-top:7.4pt;width:43.3pt;height:435.25pt;z-index:251659264" coordorigin="415,5961" coordsize="866,8705" o:gfxdata="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">
                 <v:shape id="Text Box 3" o:spid="_x0000_s1083" type="#_x0000_t202" style="position:absolute;left:539;top:6315;width:240;height:1516;visibility:visible;mso-wrap-style:square;v-text-anchor:top" o:gfxdata="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" filled="f" stroked="f">
@@ -8930,14 +8940,14 @@
           <w:b/>
         </w:rPr>
       </w:pPr>
-      <w:bookmarkStart w:id="6" w:name="_Toc446596303"/>
+      <w:bookmarkStart w:id="7" w:name="_Toc446596303"/>
       <w:r>
         <w:rPr>
           <w:b/>
         </w:rPr>
         <w:t xml:space="preserve">Листов </w:t>
       </w:r>
-      <w:bookmarkEnd w:id="6"/>
+      <w:bookmarkEnd w:id="7"/>
       <w:r>
         <w:rPr>
           <w:b/>
@@ -9517,7 +9527,7 @@
       <w:pPr>
         <w:jc w:val="both"/>
       </w:pPr>
-      <w:bookmarkStart w:id="7" w:name="_Toc25517664"/>
+      <w:bookmarkStart w:id="8" w:name="_Toc25517664"/>
       <w:r>
         <w:t>АННОТАЦИЯ…………………………………………………………………………………....</w:t>
       </w:r>
@@ -9777,7 +9787,7 @@
       <w:pPr>
         <w:pStyle w:val="1"/>
       </w:pPr>
-      <w:bookmarkStart w:id="8" w:name="_Toc56885742"/>
+      <w:bookmarkStart w:id="9" w:name="_Toc56885742"/>
       <w:r>
         <w:lastRenderedPageBreak/>
         <w:t>АННОТ</w:t>
@@ -9791,8 +9801,8 @@
       <w:r>
         <w:t>ЦИЯ</w:t>
       </w:r>
-      <w:bookmarkEnd w:id="7"/>
       <w:bookmarkEnd w:id="8"/>
+      <w:bookmarkEnd w:id="9"/>
     </w:p>
     <w:p>
       <w:pPr>
@@ -9829,7 +9839,77 @@
         <w:rPr>
           <w:szCs w:val="24"/>
         </w:rPr>
-        <w:t>Компьютерная игра “Which is Real” на Unreal Engine 4</w:t>
+        <w:t>Компьютерная игра “</w:t>
+      </w:r>
+      <w:proofErr w:type="spellStart"/>
+      <w:r>
+        <w:rPr>
+          <w:szCs w:val="24"/>
+        </w:rPr>
+        <w:t>Which</w:t>
+      </w:r>
+      <w:proofErr w:type="spellEnd"/>
+      <w:r>
+        <w:rPr>
+          <w:szCs w:val="24"/>
+        </w:rPr>
+        <w:t xml:space="preserve"> </w:t>
+      </w:r>
+      <w:proofErr w:type="spellStart"/>
+      <w:r>
+        <w:rPr>
+          <w:szCs w:val="24"/>
+        </w:rPr>
+        <w:t>is</w:t>
+      </w:r>
+      <w:proofErr w:type="spellEnd"/>
+      <w:r>
+        <w:rPr>
+          <w:szCs w:val="24"/>
+        </w:rPr>
+        <w:t xml:space="preserve"> </w:t>
+      </w:r>
+      <w:proofErr w:type="spellStart"/>
+      <w:r>
+        <w:rPr>
+          <w:szCs w:val="24"/>
+        </w:rPr>
+        <w:t>Real</w:t>
+      </w:r>
+      <w:proofErr w:type="spellEnd"/>
+      <w:r>
+        <w:rPr>
+          <w:szCs w:val="24"/>
+        </w:rPr>
+        <w:t xml:space="preserve">” на </w:t>
+      </w:r>
+      <w:proofErr w:type="spellStart"/>
+      <w:r>
+        <w:rPr>
+          <w:szCs w:val="24"/>
+        </w:rPr>
+        <w:t>Unreal</w:t>
+      </w:r>
+      <w:proofErr w:type="spellEnd"/>
+      <w:r>
+        <w:rPr>
+          <w:szCs w:val="24"/>
+        </w:rPr>
+        <w:t xml:space="preserve"> </w:t>
+      </w:r>
+      <w:proofErr w:type="spellStart"/>
+      <w:r>
+        <w:rPr>
+          <w:szCs w:val="24"/>
+        </w:rPr>
+        <w:t>Engine</w:t>
+      </w:r>
+      <w:proofErr w:type="spellEnd"/>
+      <w:r>
+        <w:rPr>
+          <w:szCs w:val="24"/>
+        </w:rPr>
+        <w:t xml:space="preserve"> 4</w:t>
       </w:r>
       <w:r>
         <w:rPr>
@@ -9887,7 +9967,77 @@
         <w:rPr>
           <w:szCs w:val="24"/>
         </w:rPr>
-        <w:t>Компьютерная игра “Which is Real” на Unreal Engine 4</w:t>
+        <w:t>Компьютерная игра “</w:t>
+      </w:r>
+      <w:proofErr w:type="spellStart"/>
+      <w:r>
+        <w:rPr>
+          <w:szCs w:val="24"/>
+        </w:rPr>
+        <w:t>Which</w:t>
+      </w:r>
+      <w:proofErr w:type="spellEnd"/>
+      <w:r>
+        <w:rPr>
+          <w:szCs w:val="24"/>
+        </w:rPr>
+        <w:t xml:space="preserve"> </w:t>
+      </w:r>
+      <w:proofErr w:type="spellStart"/>
+      <w:r>
+        <w:rPr>
+          <w:szCs w:val="24"/>
+        </w:rPr>
+        <w:t>is</w:t>
+      </w:r>
+      <w:proofErr w:type="spellEnd"/>
+      <w:r>
+        <w:rPr>
+          <w:szCs w:val="24"/>
+        </w:rPr>
+        <w:t xml:space="preserve"> </w:t>
+      </w:r>
+      <w:proofErr w:type="spellStart"/>
+      <w:r>
+        <w:rPr>
+          <w:szCs w:val="24"/>
+        </w:rPr>
+        <w:t>Real</w:t>
+      </w:r>
+      <w:proofErr w:type="spellEnd"/>
+      <w:r>
+        <w:rPr>
+          <w:szCs w:val="24"/>
+        </w:rPr>
+        <w:t xml:space="preserve">” на </w:t>
+      </w:r>
+      <w:proofErr w:type="spellStart"/>
+      <w:r>
+        <w:rPr>
+          <w:szCs w:val="24"/>
+        </w:rPr>
+        <w:t>Unreal</w:t>
+      </w:r>
+      <w:proofErr w:type="spellEnd"/>
+      <w:r>
+        <w:rPr>
+          <w:szCs w:val="24"/>
+        </w:rPr>
+        <w:t xml:space="preserve"> </w:t>
+      </w:r>
+      <w:proofErr w:type="spellStart"/>
+      <w:r>
+        <w:rPr>
+          <w:szCs w:val="24"/>
+        </w:rPr>
+        <w:t>Engine</w:t>
+      </w:r>
+      <w:proofErr w:type="spellEnd"/>
+      <w:r>
+        <w:rPr>
+          <w:szCs w:val="24"/>
+        </w:rPr>
+        <w:t xml:space="preserve"> 4</w:t>
       </w:r>
       <w:r>
         <w:rPr>
@@ -9970,7 +10120,47 @@
         <w:t>Раздел «Технико-экономические показатели» содержит ориентировочную экономическую эффективность, предполагаемую годовую потребность, экономические преимущества разработки «</w:t>
       </w:r>
       <w:r>
-        <w:t>Компьютерная игра “Which is Real” на Unreal Engine 4</w:t>
+        <w:t>Компьютерная игра “</w:t>
+      </w:r>
+      <w:proofErr w:type="spellStart"/>
+      <w:r>
+        <w:t>Which</w:t>
+      </w:r>
+      <w:proofErr w:type="spellEnd"/>
+      <w:r>
+        <w:t xml:space="preserve"> </w:t>
+      </w:r>
+      <w:proofErr w:type="spellStart"/>
+      <w:r>
+        <w:t>is</w:t>
+      </w:r>
+      <w:proofErr w:type="spellEnd"/>
+      <w:r>
+        <w:t xml:space="preserve"> </w:t>
+      </w:r>
+      <w:proofErr w:type="spellStart"/>
+      <w:r>
+        <w:t>Real</w:t>
+      </w:r>
+      <w:proofErr w:type="spellEnd"/>
+      <w:r>
+        <w:t xml:space="preserve">” на </w:t>
+      </w:r>
+      <w:proofErr w:type="spellStart"/>
+      <w:r>
+        <w:t>Unreal</w:t>
+      </w:r>
+      <w:proofErr w:type="spellEnd"/>
+      <w:r>
+        <w:t xml:space="preserve"> </w:t>
+      </w:r>
+      <w:proofErr w:type="spellStart"/>
+      <w:r>
+        <w:t>Engine</w:t>
+      </w:r>
+      <w:proofErr w:type="spellEnd"/>
+      <w:r>
+        <w:t xml:space="preserve"> 4</w:t>
       </w:r>
       <w:r>
         <w:t xml:space="preserve">». </w:t>
@@ -10138,12 +10328,12 @@
       <w:pPr>
         <w:pStyle w:val="1"/>
       </w:pPr>
-      <w:bookmarkStart w:id="9" w:name="_Toc56885743"/>
+      <w:bookmarkStart w:id="10" w:name="_Toc56885743"/>
       <w:r>
         <w:lastRenderedPageBreak/>
         <w:t>1. ВВЕДЕНИЕ</w:t>
       </w:r>
-      <w:bookmarkEnd w:id="9"/>
+      <w:bookmarkEnd w:id="10"/>
     </w:p>
     <w:p>
       <w:pPr>
@@ -10185,7 +10375,7 @@
           <w:szCs w:val="24"/>
         </w:rPr>
       </w:pPr>
-      <w:bookmarkStart w:id="10" w:name="_Toc56885744"/>
+      <w:bookmarkStart w:id="11" w:name="_Toc56885744"/>
       <w:r>
         <w:rPr>
           <w:b/>
@@ -10365,7 +10555,7 @@
         </w:rPr>
         <w:t>ы</w:t>
       </w:r>
-      <w:bookmarkEnd w:id="10"/>
+      <w:bookmarkEnd w:id="11"/>
     </w:p>
     <w:p>
       <w:pPr>
@@ -10434,12 +10624,14 @@
         </w:rPr>
         <w:t xml:space="preserve"> </w:t>
       </w:r>
+      <w:proofErr w:type="spellStart"/>
       <w:r>
         <w:rPr>
           <w:szCs w:val="24"/>
         </w:rPr>
         <w:t>геймплей</w:t>
       </w:r>
+      <w:proofErr w:type="spellEnd"/>
       <w:r>
         <w:rPr>
           <w:szCs w:val="24"/>
@@ -10679,7 +10871,7 @@
           <w:szCs w:val="24"/>
         </w:rPr>
       </w:pPr>
-      <w:bookmarkStart w:id="11" w:name="_Toc56885745"/>
+      <w:bookmarkStart w:id="12" w:name="_Toc56885745"/>
       <w:r>
         <w:rPr>
           <w:b/>
@@ -11010,7 +11202,7 @@
         </w:rPr>
         <w:t>я</w:t>
       </w:r>
-      <w:bookmarkEnd w:id="11"/>
+      <w:bookmarkEnd w:id="12"/>
     </w:p>
     <w:p>
       <w:pPr>
@@ -11091,11 +11283,19 @@
         </w:rPr>
         <w:t xml:space="preserve">, </w:t>
       </w:r>
-      <w:r>
-        <w:rPr>
-          <w:szCs w:val="24"/>
-        </w:rPr>
-        <w:t>шутеры, интерактивные и многие другие.</w:t>
+      <w:proofErr w:type="spellStart"/>
+      <w:r>
+        <w:rPr>
+          <w:szCs w:val="24"/>
+        </w:rPr>
+        <w:t>шутеры</w:t>
+      </w:r>
+      <w:proofErr w:type="spellEnd"/>
+      <w:r>
+        <w:rPr>
+          <w:szCs w:val="24"/>
+        </w:rPr>
+        <w:t>, интерактивные и многие другие.</w:t>
       </w:r>
     </w:p>
     <w:p>
@@ -11167,7 +11367,7 @@
       <w:pPr>
         <w:pStyle w:val="1"/>
       </w:pPr>
-      <w:bookmarkStart w:id="12" w:name="_Toc56885746"/>
+      <w:bookmarkStart w:id="13" w:name="_Toc56885746"/>
       <w:r>
         <w:lastRenderedPageBreak/>
         <w:t>2.</w:t>
@@ -11271,7 +11471,7 @@
       <w:r>
         <w:t>И</w:t>
       </w:r>
-      <w:bookmarkEnd w:id="12"/>
+      <w:bookmarkEnd w:id="13"/>
     </w:p>
     <w:p>
       <w:pPr>
@@ -11313,7 +11513,7 @@
           <w:szCs w:val="24"/>
         </w:rPr>
       </w:pPr>
-      <w:bookmarkStart w:id="13" w:name="_Toc56885747"/>
+      <w:bookmarkStart w:id="14" w:name="_Toc56885747"/>
       <w:r>
         <w:rPr>
           <w:b/>
@@ -11667,7 +11867,7 @@
         </w:rPr>
         <w:t>а</w:t>
       </w:r>
-      <w:bookmarkEnd w:id="13"/>
+      <w:bookmarkEnd w:id="14"/>
     </w:p>
     <w:p>
       <w:pPr>
@@ -11716,7 +11916,31 @@
           <w:szCs w:val="24"/>
           <w:shd w:val="clear" w:color="auto" w:fill="FAFAFA"/>
         </w:rPr>
-        <w:t>Приказ декана факультета компьютерных наук И.В. Аржанцева «</w:t>
+        <w:t xml:space="preserve">Приказ декана факультета компьютерных наук И.В. </w:t>
+      </w:r>
+      <w:proofErr w:type="spellStart"/>
+      <w:r>
+        <w:rPr>
+          <w:rStyle w:val="af5"/>
+          <w:b w:val="0"/>
+          <w:bCs w:val="0"/>
+          <w:color w:val="000000"/>
+          <w:szCs w:val="24"/>
+          <w:shd w:val="clear" w:color="auto" w:fill="FAFAFA"/>
+        </w:rPr>
+        <w:t>Аржанцева</w:t>
+      </w:r>
+      <w:proofErr w:type="spellEnd"/>
+      <w:r>
+        <w:rPr>
+          <w:rStyle w:val="af5"/>
+          <w:b w:val="0"/>
+          <w:bCs w:val="0"/>
+          <w:color w:val="000000"/>
+          <w:szCs w:val="24"/>
+          <w:shd w:val="clear" w:color="auto" w:fill="FAFAFA"/>
+        </w:rPr>
+        <w:t xml:space="preserve"> «</w:t>
       </w:r>
       <w:r>
         <w:rPr>
@@ -11968,7 +12192,7 @@
           <w:szCs w:val="24"/>
         </w:rPr>
       </w:pPr>
-      <w:bookmarkStart w:id="14" w:name="_Toc56885748"/>
+      <w:bookmarkStart w:id="15" w:name="_Toc56885748"/>
       <w:r>
         <w:rPr>
           <w:b/>
@@ -12162,7 +12386,7 @@
         </w:rPr>
         <w:t>тки</w:t>
       </w:r>
-      <w:bookmarkEnd w:id="14"/>
+      <w:bookmarkEnd w:id="15"/>
     </w:p>
     <w:p>
       <w:pPr>
@@ -12385,7 +12609,7 @@
       <w:pPr>
         <w:pStyle w:val="1"/>
       </w:pPr>
-      <w:bookmarkStart w:id="15" w:name="_Toc56885749"/>
+      <w:bookmarkStart w:id="16" w:name="_Toc56885749"/>
       <w:r>
         <w:lastRenderedPageBreak/>
         <w:t>3.</w:t>
@@ -12467,7 +12691,7 @@
       <w:r>
         <w:t>И</w:t>
       </w:r>
-      <w:bookmarkEnd w:id="15"/>
+      <w:bookmarkEnd w:id="16"/>
     </w:p>
     <w:p>
       <w:pPr>
@@ -12511,7 +12735,7 @@
           <w:szCs w:val="24"/>
         </w:rPr>
       </w:pPr>
-      <w:bookmarkStart w:id="16" w:name="_Toc56885750"/>
+      <w:bookmarkStart w:id="17" w:name="_Toc56885750"/>
       <w:r>
         <w:rPr>
           <w:b/>
@@ -12708,7 +12932,7 @@
         </w:rPr>
         <w:t>е</w:t>
       </w:r>
-      <w:bookmarkEnd w:id="16"/>
+      <w:bookmarkEnd w:id="17"/>
     </w:p>
     <w:p>
       <w:pPr>
@@ -12899,11 +13123,19 @@
           <w:szCs w:val="24"/>
         </w:rPr>
       </w:pPr>
-      <w:r>
-        <w:rPr>
-          <w:szCs w:val="24"/>
-        </w:rPr>
-        <w:t>Геймплейная часть игры предназначена</w:t>
+      <w:proofErr w:type="spellStart"/>
+      <w:r>
+        <w:rPr>
+          <w:szCs w:val="24"/>
+        </w:rPr>
+        <w:t>Геймплейная</w:t>
+      </w:r>
+      <w:proofErr w:type="spellEnd"/>
+      <w:r>
+        <w:rPr>
+          <w:szCs w:val="24"/>
+        </w:rPr>
+        <w:t xml:space="preserve"> часть игры предназначена</w:t>
       </w:r>
       <w:r>
         <w:rPr>
@@ -12978,7 +13210,7 @@
           <w:szCs w:val="24"/>
         </w:rPr>
       </w:pPr>
-      <w:bookmarkStart w:id="17" w:name="_Toc56885751"/>
+      <w:bookmarkStart w:id="18" w:name="_Toc56885751"/>
       <w:r>
         <w:rPr>
           <w:b/>
@@ -13140,7 +13372,7 @@
         </w:rPr>
         <w:t>ачение</w:t>
       </w:r>
-      <w:bookmarkEnd w:id="17"/>
+      <w:bookmarkEnd w:id="18"/>
     </w:p>
     <w:p>
       <w:pPr>
@@ -13264,7 +13496,7 @@
       <w:pPr>
         <w:pStyle w:val="1"/>
       </w:pPr>
-      <w:bookmarkStart w:id="18" w:name="_Toc56885752"/>
+      <w:bookmarkStart w:id="19" w:name="_Toc56885752"/>
       <w:r>
         <w:lastRenderedPageBreak/>
         <w:t>4.</w:t>
@@ -13344,7 +13576,7 @@
       <w:r>
         <w:t>Е</w:t>
       </w:r>
-      <w:bookmarkEnd w:id="18"/>
+      <w:bookmarkEnd w:id="19"/>
     </w:p>
     <w:p>
       <w:pPr>
@@ -13389,8 +13621,8 @@
           <w:szCs w:val="24"/>
         </w:rPr>
       </w:pPr>
-      <w:bookmarkStart w:id="19" w:name="_Toc451475121"/>
-      <w:bookmarkStart w:id="20" w:name="_Toc56885753"/>
+      <w:bookmarkStart w:id="20" w:name="_Toc451475121"/>
+      <w:bookmarkStart w:id="21" w:name="_Toc56885753"/>
       <w:r>
         <w:rPr>
           <w:b/>
@@ -13705,8 +13937,8 @@
         </w:rPr>
         <w:t>м</w:t>
       </w:r>
-      <w:bookmarkEnd w:id="19"/>
       <w:bookmarkEnd w:id="20"/>
+      <w:bookmarkEnd w:id="21"/>
     </w:p>
     <w:p>
       <w:pPr>
@@ -13825,7 +14057,7 @@
           <w:szCs w:val="24"/>
         </w:rPr>
       </w:pPr>
-      <w:bookmarkStart w:id="21" w:name="_Toc56885755"/>
+      <w:bookmarkStart w:id="22" w:name="_Toc56885755"/>
       <w:r>
         <w:rPr>
           <w:rFonts w:ascii="Times New Roman" w:hAnsi="Times New Roman" w:cs="Times New Roman"/>
@@ -13876,7 +14108,7 @@
         </w:rPr>
         <w:t xml:space="preserve"> игровым персонажем по нажатию правой кнопки мыши:</w:t>
       </w:r>
-      <w:bookmarkEnd w:id="21"/>
+      <w:bookmarkEnd w:id="22"/>
     </w:p>
     <w:p>
       <w:pPr>
@@ -14089,7 +14321,7 @@
           <w:szCs w:val="24"/>
         </w:rPr>
       </w:pPr>
-      <w:bookmarkStart w:id="22" w:name="_Toc56885757"/>
+      <w:bookmarkStart w:id="23" w:name="_Toc56885757"/>
       <w:r>
         <w:rPr>
           <w:rFonts w:ascii="Times New Roman" w:hAnsi="Times New Roman" w:cs="Times New Roman"/>
@@ -14273,7 +14505,7 @@
         </w:rPr>
         <w:t>о нажатию кнопки паузы на игровом экране;</w:t>
       </w:r>
-      <w:bookmarkEnd w:id="22"/>
+      <w:bookmarkEnd w:id="23"/>
     </w:p>
     <w:p>
       <w:pPr>
@@ -14300,7 +14532,7 @@
           <w:szCs w:val="24"/>
         </w:rPr>
       </w:pPr>
-      <w:bookmarkStart w:id="23" w:name="_Toc56885758"/>
+      <w:bookmarkStart w:id="24" w:name="_Toc56885758"/>
       <w:r>
         <w:rPr>
           <w:rFonts w:ascii="Times New Roman" w:hAnsi="Times New Roman" w:cs="Times New Roman"/>
@@ -14352,7 +14584,7 @@
         </w:rPr>
         <w:t>»;</w:t>
       </w:r>
-      <w:bookmarkEnd w:id="23"/>
+      <w:bookmarkEnd w:id="24"/>
     </w:p>
     <w:p>
       <w:pPr>
@@ -14393,7 +14625,7 @@
           <w:szCs w:val="24"/>
         </w:rPr>
       </w:pPr>
-      <w:bookmarkStart w:id="24" w:name="_Toc56885760"/>
+      <w:bookmarkStart w:id="25" w:name="_Toc56885760"/>
       <w:r>
         <w:rPr>
           <w:b/>
@@ -14507,7 +14739,7 @@
         </w:rPr>
         <w:t>интерфейсу</w:t>
       </w:r>
-      <w:bookmarkEnd w:id="24"/>
+      <w:bookmarkEnd w:id="25"/>
     </w:p>
     <w:p>
       <w:pPr>
@@ -14554,7 +14786,7 @@
           <w:szCs w:val="24"/>
         </w:rPr>
       </w:pPr>
-      <w:bookmarkStart w:id="25" w:name="_Toc56885761"/>
+      <w:bookmarkStart w:id="26" w:name="_Toc56885761"/>
       <w:r>
         <w:rPr>
           <w:rFonts w:ascii="Times New Roman" w:hAnsi="Times New Roman" w:cs="Times New Roman"/>
@@ -14809,7 +15041,7 @@
         </w:rPr>
         <w:t>«Выйти из игры»</w:t>
       </w:r>
-      <w:bookmarkEnd w:id="25"/>
+      <w:bookmarkEnd w:id="26"/>
       <w:r>
         <w:rPr>
           <w:rFonts w:ascii="Times New Roman" w:hAnsi="Times New Roman" w:cs="Times New Roman"/>
@@ -14846,7 +15078,7 @@
           <w:szCs w:val="24"/>
         </w:rPr>
       </w:pPr>
-      <w:bookmarkStart w:id="26" w:name="_Toc56885762"/>
+      <w:bookmarkStart w:id="27" w:name="_Toc56885762"/>
       <w:r>
         <w:rPr>
           <w:rFonts w:ascii="Times New Roman" w:hAnsi="Times New Roman" w:cs="Times New Roman"/>
@@ -15091,7 +15323,7 @@
         </w:rPr>
         <w:t>нопки выбора страницы</w:t>
       </w:r>
-      <w:bookmarkEnd w:id="26"/>
+      <w:bookmarkEnd w:id="27"/>
     </w:p>
     <w:p>
       <w:pPr>
@@ -15118,7 +15350,7 @@
           <w:szCs w:val="24"/>
         </w:rPr>
       </w:pPr>
-      <w:bookmarkStart w:id="27" w:name="_Toc56885763"/>
+      <w:bookmarkStart w:id="28" w:name="_Toc56885763"/>
       <w:r>
         <w:rPr>
           <w:rFonts w:ascii="Times New Roman" w:hAnsi="Times New Roman" w:cs="Times New Roman"/>
@@ -15149,7 +15381,7 @@
         </w:rPr>
         <w:t xml:space="preserve"> сложности;</w:t>
       </w:r>
-      <w:bookmarkEnd w:id="27"/>
+      <w:bookmarkEnd w:id="28"/>
     </w:p>
     <w:p>
       <w:pPr>
@@ -15176,7 +15408,7 @@
           <w:szCs w:val="24"/>
         </w:rPr>
       </w:pPr>
-      <w:bookmarkStart w:id="28" w:name="_Toc56885764"/>
+      <w:bookmarkStart w:id="29" w:name="_Toc56885764"/>
       <w:r>
         <w:rPr>
           <w:rFonts w:ascii="Times New Roman" w:hAnsi="Times New Roman" w:cs="Times New Roman"/>
@@ -15279,7 +15511,7 @@
         </w:rPr>
         <w:t>«Нет»</w:t>
       </w:r>
-      <w:bookmarkEnd w:id="28"/>
+      <w:bookmarkEnd w:id="29"/>
       <w:r>
         <w:rPr>
           <w:rFonts w:ascii="Times New Roman" w:hAnsi="Times New Roman" w:cs="Times New Roman"/>
@@ -15316,7 +15548,7 @@
           <w:szCs w:val="24"/>
         </w:rPr>
       </w:pPr>
-      <w:bookmarkStart w:id="29" w:name="_Toc56885765"/>
+      <w:bookmarkStart w:id="30" w:name="_Toc56885765"/>
       <w:r>
         <w:rPr>
           <w:rFonts w:ascii="Times New Roman" w:hAnsi="Times New Roman" w:cs="Times New Roman"/>
@@ -15465,7 +15697,7 @@
         </w:rPr>
         <w:t>нопки выбора страниц</w:t>
       </w:r>
-      <w:bookmarkEnd w:id="29"/>
+      <w:bookmarkEnd w:id="30"/>
     </w:p>
     <w:p>
       <w:pPr>
@@ -15492,7 +15724,7 @@
           <w:szCs w:val="24"/>
         </w:rPr>
       </w:pPr>
-      <w:bookmarkStart w:id="30" w:name="_Toc56885766"/>
+      <w:bookmarkStart w:id="31" w:name="_Toc56885766"/>
       <w:r>
         <w:rPr>
           <w:rFonts w:ascii="Times New Roman" w:hAnsi="Times New Roman" w:cs="Times New Roman"/>
@@ -15523,7 +15755,7 @@
         </w:rPr>
         <w:t xml:space="preserve"> громкости звука в игре;</w:t>
       </w:r>
-      <w:bookmarkEnd w:id="30"/>
+      <w:bookmarkEnd w:id="31"/>
     </w:p>
     <w:p>
       <w:pPr>
@@ -15561,7 +15793,7 @@
         <w:lastRenderedPageBreak/>
         <w:t xml:space="preserve"> </w:t>
       </w:r>
-      <w:bookmarkStart w:id="31" w:name="_Toc56885767"/>
+      <w:bookmarkStart w:id="32" w:name="_Toc56885767"/>
       <w:r>
         <w:rPr>
           <w:rFonts w:ascii="Times New Roman" w:hAnsi="Times New Roman" w:cs="Times New Roman"/>
@@ -15862,7 +16094,7 @@
         </w:rPr>
         <w:t>«Главное меню»</w:t>
       </w:r>
-      <w:bookmarkEnd w:id="31"/>
+      <w:bookmarkEnd w:id="32"/>
       <w:r>
         <w:rPr>
           <w:rFonts w:ascii="Times New Roman" w:hAnsi="Times New Roman" w:cs="Times New Roman"/>
@@ -15899,7 +16131,7 @@
           <w:szCs w:val="24"/>
         </w:rPr>
       </w:pPr>
-      <w:bookmarkStart w:id="32" w:name="_Toc56885768"/>
+      <w:bookmarkStart w:id="33" w:name="_Toc56885768"/>
       <w:r>
         <w:rPr>
           <w:rFonts w:ascii="Times New Roman" w:hAnsi="Times New Roman" w:cs="Times New Roman"/>
@@ -16104,7 +16336,7 @@
         </w:rPr>
         <w:t>нопки выбора страницы</w:t>
       </w:r>
-      <w:bookmarkEnd w:id="32"/>
+      <w:bookmarkEnd w:id="33"/>
     </w:p>
     <w:p>
       <w:pPr>
@@ -16131,7 +16363,7 @@
           <w:szCs w:val="24"/>
         </w:rPr>
       </w:pPr>
-      <w:bookmarkStart w:id="33" w:name="_Toc56885769"/>
+      <w:bookmarkStart w:id="34" w:name="_Toc56885769"/>
       <w:r>
         <w:rPr>
           <w:rFonts w:ascii="Times New Roman" w:hAnsi="Times New Roman" w:cs="Times New Roman"/>
@@ -16234,7 +16466,7 @@
         </w:rPr>
         <w:t>лайдер настройки громкости звука в игре</w:t>
       </w:r>
-      <w:bookmarkEnd w:id="33"/>
+      <w:bookmarkEnd w:id="34"/>
     </w:p>
     <w:p>
       <w:pPr>
@@ -16261,7 +16493,7 @@
           <w:szCs w:val="24"/>
         </w:rPr>
       </w:pPr>
-      <w:bookmarkStart w:id="34" w:name="_Toc56885770"/>
+      <w:bookmarkStart w:id="35" w:name="_Toc56885770"/>
       <w:r>
         <w:rPr>
           <w:rFonts w:ascii="Times New Roman" w:hAnsi="Times New Roman" w:cs="Times New Roman"/>
@@ -16430,7 +16662,7 @@
         </w:rPr>
         <w:t>нопка выхода из инвентаря</w:t>
       </w:r>
-      <w:bookmarkEnd w:id="34"/>
+      <w:bookmarkEnd w:id="35"/>
       <w:r>
         <w:rPr>
           <w:rFonts w:ascii="Times New Roman" w:hAnsi="Times New Roman" w:cs="Times New Roman"/>
@@ -16467,7 +16699,7 @@
           <w:szCs w:val="24"/>
         </w:rPr>
       </w:pPr>
-      <w:bookmarkStart w:id="35" w:name="_Toc56885771"/>
+      <w:bookmarkStart w:id="36" w:name="_Toc56885771"/>
       <w:r>
         <w:rPr>
           <w:rFonts w:ascii="Times New Roman" w:hAnsi="Times New Roman" w:cs="Times New Roman"/>
@@ -16524,7 +16756,7 @@
         </w:rPr>
         <w:t>нформация о состоянии игрового персонажа</w:t>
       </w:r>
-      <w:bookmarkEnd w:id="35"/>
+      <w:bookmarkEnd w:id="36"/>
     </w:p>
     <w:p>
       <w:pPr>
@@ -16587,7 +16819,7 @@
           <w:szCs w:val="24"/>
         </w:rPr>
       </w:pPr>
-      <w:bookmarkStart w:id="36" w:name="_Toc56885772"/>
+      <w:bookmarkStart w:id="37" w:name="_Toc56885772"/>
       <w:r>
         <w:rPr>
           <w:rFonts w:ascii="Times New Roman" w:hAnsi="Times New Roman" w:cs="Times New Roman"/>
@@ -16711,7 +16943,7 @@
         <w:t xml:space="preserve"> для предоставления следующего диалогового текста</w:t>
       </w:r>
     </w:p>
-    <w:bookmarkEnd w:id="36"/>
+    <w:bookmarkEnd w:id="37"/>
     <w:p>
       <w:pPr>
         <w:pStyle w:val="af4"/>
@@ -16745,8 +16977,20 @@
           <w:sz w:val="24"/>
           <w:szCs w:val="24"/>
         </w:rPr>
-        <w:t>В определенных случаях появляются кнопки с выбором ответов. От выбранной кнопки будет зависеть, какие параметры будут поданы в нейросеть</w:t>
-      </w:r>
+        <w:t xml:space="preserve">В определенных случаях появляются кнопки с выбором ответов. От выбранной кнопки будет зависеть, какие параметры будут поданы в </w:t>
+      </w:r>
+      <w:proofErr w:type="spellStart"/>
+      <w:r>
+        <w:rPr>
+          <w:rFonts w:ascii="Times New Roman" w:hAnsi="Times New Roman" w:cs="Times New Roman"/>
+          <w:bCs/>
+          <w:w w:val="99"/>
+          <w:sz w:val="24"/>
+          <w:szCs w:val="24"/>
+        </w:rPr>
+        <w:t>нейросеть</w:t>
+      </w:r>
+      <w:proofErr w:type="spellEnd"/>
     </w:p>
     <w:p>
       <w:pPr>
@@ -16786,7 +17030,7 @@
           <w:szCs w:val="24"/>
         </w:rPr>
       </w:pPr>
-      <w:bookmarkStart w:id="37" w:name="_Toc56885773"/>
+      <w:bookmarkStart w:id="38" w:name="_Toc56885773"/>
       <w:r>
         <w:rPr>
           <w:b/>
@@ -16900,7 +17144,7 @@
         </w:rPr>
         <w:t>входным данным</w:t>
       </w:r>
-      <w:bookmarkEnd w:id="37"/>
+      <w:bookmarkEnd w:id="38"/>
     </w:p>
     <w:p>
       <w:pPr>
@@ -16945,7 +17189,7 @@
           <w:szCs w:val="24"/>
         </w:rPr>
       </w:pPr>
-      <w:bookmarkStart w:id="38" w:name="_Toc56885774"/>
+      <w:bookmarkStart w:id="39" w:name="_Toc56885774"/>
       <w:r>
         <w:rPr>
           <w:rFonts w:ascii="Times New Roman" w:hAnsi="Times New Roman" w:cs="Times New Roman"/>
@@ -16970,7 +17214,7 @@
         </w:rPr>
         <w:t>;</w:t>
       </w:r>
-      <w:bookmarkEnd w:id="38"/>
+      <w:bookmarkEnd w:id="39"/>
     </w:p>
     <w:p>
       <w:pPr>
@@ -16995,7 +17239,7 @@
           <w:szCs w:val="24"/>
         </w:rPr>
       </w:pPr>
-      <w:bookmarkStart w:id="39" w:name="_Toc56885775"/>
+      <w:bookmarkStart w:id="40" w:name="_Toc56885775"/>
       <w:r>
         <w:rPr>
           <w:rFonts w:ascii="Times New Roman" w:hAnsi="Times New Roman" w:cs="Times New Roman"/>
@@ -17020,7 +17264,7 @@
         </w:rPr>
         <w:t>параметров нейронной сети.</w:t>
       </w:r>
-      <w:bookmarkEnd w:id="39"/>
+      <w:bookmarkEnd w:id="40"/>
     </w:p>
     <w:p>
       <w:pPr>
@@ -17060,7 +17304,7 @@
           <w:szCs w:val="24"/>
         </w:rPr>
       </w:pPr>
-      <w:bookmarkStart w:id="40" w:name="_Toc56885776"/>
+      <w:bookmarkStart w:id="41" w:name="_Toc56885776"/>
       <w:r>
         <w:rPr>
           <w:b/>
@@ -17167,7 +17411,7 @@
         </w:rPr>
         <w:t xml:space="preserve"> выходным данным</w:t>
       </w:r>
-      <w:bookmarkEnd w:id="40"/>
+      <w:bookmarkEnd w:id="41"/>
     </w:p>
     <w:p>
       <w:pPr>
@@ -17210,7 +17454,7 @@
           <w:szCs w:val="24"/>
         </w:rPr>
       </w:pPr>
-      <w:bookmarkStart w:id="41" w:name="_Toc56885777"/>
+      <w:bookmarkStart w:id="42" w:name="_Toc56885777"/>
       <w:r>
         <w:rPr>
           <w:rFonts w:ascii="Times New Roman" w:hAnsi="Times New Roman" w:cs="Times New Roman"/>
@@ -17227,7 +17471,7 @@
         </w:rPr>
         <w:t xml:space="preserve"> сюжетной ветки на основе вердикта нейронной сети;</w:t>
       </w:r>
-      <w:bookmarkEnd w:id="41"/>
+      <w:bookmarkEnd w:id="42"/>
     </w:p>
     <w:p>
       <w:pPr>
@@ -17252,16 +17496,34 @@
           <w:szCs w:val="24"/>
         </w:rPr>
       </w:pPr>
-      <w:bookmarkStart w:id="42" w:name="_Toc56885778"/>
-      <w:r>
-        <w:rPr>
-          <w:rFonts w:ascii="Times New Roman" w:hAnsi="Times New Roman" w:cs="Times New Roman"/>
-          <w:sz w:val="24"/>
-          <w:szCs w:val="24"/>
-        </w:rPr>
-        <w:t>Выбор концовки мини-квеста на основе вердикта нейронной сети.</w:t>
-      </w:r>
-      <w:bookmarkEnd w:id="42"/>
+      <w:bookmarkStart w:id="43" w:name="_Toc56885778"/>
+      <w:r>
+        <w:rPr>
+          <w:rFonts w:ascii="Times New Roman" w:hAnsi="Times New Roman" w:cs="Times New Roman"/>
+          <w:sz w:val="24"/>
+          <w:szCs w:val="24"/>
+        </w:rPr>
+        <w:t>Выбор концовки мини-</w:t>
+      </w:r>
+      <w:proofErr w:type="spellStart"/>
+      <w:r>
+        <w:rPr>
+          <w:rFonts w:ascii="Times New Roman" w:hAnsi="Times New Roman" w:cs="Times New Roman"/>
+          <w:sz w:val="24"/>
+          <w:szCs w:val="24"/>
+        </w:rPr>
+        <w:t>квеста</w:t>
+      </w:r>
+      <w:proofErr w:type="spellEnd"/>
+      <w:r>
+        <w:rPr>
+          <w:rFonts w:ascii="Times New Roman" w:hAnsi="Times New Roman" w:cs="Times New Roman"/>
+          <w:sz w:val="24"/>
+          <w:szCs w:val="24"/>
+        </w:rPr>
+        <w:t xml:space="preserve"> на основе вердикта нейронной сети.</w:t>
+      </w:r>
+      <w:bookmarkEnd w:id="43"/>
     </w:p>
     <w:p>
       <w:pPr>
@@ -17302,7 +17564,7 @@
           <w:szCs w:val="24"/>
         </w:rPr>
       </w:pPr>
-      <w:bookmarkStart w:id="43" w:name="_Toc56885779"/>
+      <w:bookmarkStart w:id="44" w:name="_Toc56885779"/>
       <w:r>
         <w:rPr>
           <w:b/>
@@ -17409,7 +17671,7 @@
         </w:rPr>
         <w:t xml:space="preserve"> надежности</w:t>
       </w:r>
-      <w:bookmarkEnd w:id="43"/>
+      <w:bookmarkEnd w:id="44"/>
     </w:p>
     <w:p>
       <w:pPr>
@@ -17502,8 +17764,8 @@
           <w:szCs w:val="24"/>
         </w:rPr>
       </w:pPr>
-      <w:bookmarkStart w:id="44" w:name="_Toc40346474"/>
-      <w:bookmarkStart w:id="45" w:name="_Toc56885781"/>
+      <w:bookmarkStart w:id="45" w:name="_Toc40346474"/>
+      <w:bookmarkStart w:id="46" w:name="_Toc56885781"/>
       <w:r>
         <w:rPr>
           <w:rFonts w:ascii="Times New Roman" w:hAnsi="Times New Roman" w:cs="Times New Roman"/>
@@ -17513,8 +17775,8 @@
         </w:rPr>
         <w:t>Приложение не должно допускать некорректных входных данных.</w:t>
       </w:r>
-      <w:bookmarkEnd w:id="44"/>
       <w:bookmarkEnd w:id="45"/>
+      <w:bookmarkEnd w:id="46"/>
     </w:p>
     <w:p>
       <w:pPr>
@@ -17584,7 +17846,27 @@
           <w:szCs w:val="24"/>
         </w:rPr>
         <w:lastRenderedPageBreak/>
-        <w:t xml:space="preserve">игру и размораживать игру только после закрытия соответствующих окон без </w:t>
+        <w:t xml:space="preserve">игру и размораживать игру только после закрытия соответствующих окон </w:t>
+      </w:r>
+      <w:proofErr w:type="gramStart"/>
+      <w:r>
+        <w:rPr>
+          <w:rFonts w:ascii="Times New Roman" w:hAnsi="Times New Roman" w:cs="Times New Roman"/>
+          <w:w w:val="99"/>
+          <w:sz w:val="24"/>
+          <w:szCs w:val="24"/>
+        </w:rPr>
+        <w:t>без</w:t>
+      </w:r>
+      <w:proofErr w:type="gramEnd"/>
+      <w:r>
+        <w:rPr>
+          <w:rFonts w:ascii="Times New Roman" w:hAnsi="Times New Roman" w:cs="Times New Roman"/>
+          <w:w w:val="99"/>
+          <w:sz w:val="24"/>
+          <w:szCs w:val="24"/>
+        </w:rPr>
+        <w:t xml:space="preserve"> </w:t>
       </w:r>
     </w:p>
     <w:p>
@@ -17727,7 +18009,7 @@
           <w:szCs w:val="24"/>
         </w:rPr>
       </w:pPr>
-      <w:bookmarkStart w:id="46" w:name="_Toc56885785"/>
+      <w:bookmarkStart w:id="47" w:name="_Toc56885785"/>
       <w:r>
         <w:rPr>
           <w:b/>
@@ -17774,7 +18056,7 @@
         </w:rPr>
         <w:t>и</w:t>
       </w:r>
-      <w:bookmarkEnd w:id="46"/>
+      <w:bookmarkEnd w:id="47"/>
     </w:p>
     <w:p>
       <w:pPr>
@@ -17821,7 +18103,7 @@
         </w:rPr>
         <w:tab/>
       </w:r>
-      <w:bookmarkStart w:id="47" w:name="_Toc56885786"/>
+      <w:bookmarkStart w:id="48" w:name="_Toc56885786"/>
       <w:r>
         <w:rPr>
           <w:b/>
@@ -17830,7 +18112,7 @@
         </w:rPr>
         <w:t>4.6.1. Климатические условия эксплуатации</w:t>
       </w:r>
-      <w:bookmarkEnd w:id="47"/>
+      <w:bookmarkEnd w:id="48"/>
     </w:p>
     <w:p>
       <w:pPr>
@@ -17876,7 +18158,7 @@
           <w:szCs w:val="24"/>
         </w:rPr>
       </w:pPr>
-      <w:bookmarkStart w:id="48" w:name="_Toc56885787"/>
+      <w:bookmarkStart w:id="49" w:name="_Toc56885787"/>
       <w:r>
         <w:rPr>
           <w:rFonts w:ascii="Times New Roman" w:hAnsi="Times New Roman" w:cs="Times New Roman"/>
@@ -17893,7 +18175,7 @@
         </w:rPr>
         <w:t>.</w:t>
       </w:r>
-      <w:bookmarkEnd w:id="48"/>
+      <w:bookmarkEnd w:id="49"/>
     </w:p>
     <w:p>
       <w:pPr>
@@ -17943,7 +18225,7 @@
         </w:rPr>
         <w:tab/>
       </w:r>
-      <w:bookmarkStart w:id="49" w:name="_Toc56885788"/>
+      <w:bookmarkStart w:id="50" w:name="_Toc56885788"/>
       <w:r>
         <w:rPr>
           <w:b/>
@@ -17952,7 +18234,7 @@
         </w:rPr>
         <w:t>4.6.2. Требования к видам обслуживания</w:t>
       </w:r>
-      <w:bookmarkEnd w:id="49"/>
+      <w:bookmarkEnd w:id="50"/>
     </w:p>
     <w:p>
       <w:pPr>
@@ -17996,7 +18278,7 @@
           <w:szCs w:val="24"/>
         </w:rPr>
       </w:pPr>
-      <w:bookmarkStart w:id="50" w:name="_Toc56885789"/>
+      <w:bookmarkStart w:id="51" w:name="_Toc56885789"/>
       <w:r>
         <w:rPr>
           <w:rFonts w:ascii="Times New Roman" w:hAnsi="Times New Roman" w:cs="Times New Roman"/>
@@ -18006,7 +18288,7 @@
         </w:rPr>
         <w:t>Обслуживание не требуется</w:t>
       </w:r>
-      <w:bookmarkEnd w:id="50"/>
+      <w:bookmarkEnd w:id="51"/>
     </w:p>
     <w:p>
       <w:pPr>
@@ -18054,7 +18336,7 @@
         </w:rPr>
         <w:tab/>
       </w:r>
-      <w:bookmarkStart w:id="51" w:name="_Toc56885790"/>
+      <w:bookmarkStart w:id="52" w:name="_Toc56885790"/>
       <w:r>
         <w:rPr>
           <w:b/>
@@ -18063,7 +18345,7 @@
         </w:rPr>
         <w:t>4.6.3. Требования к численности и квалификации персонала</w:t>
       </w:r>
-      <w:bookmarkEnd w:id="51"/>
+      <w:bookmarkEnd w:id="52"/>
     </w:p>
     <w:p>
       <w:pPr>
@@ -18107,7 +18389,7 @@
           <w:szCs w:val="24"/>
         </w:rPr>
       </w:pPr>
-      <w:bookmarkStart w:id="52" w:name="_Toc56885791"/>
+      <w:bookmarkStart w:id="53" w:name="_Toc56885791"/>
       <w:r>
         <w:rPr>
           <w:rFonts w:ascii="Times New Roman" w:hAnsi="Times New Roman" w:cs="Times New Roman"/>
@@ -18126,7 +18408,7 @@
         </w:rPr>
         <w:t>иконку приложения в файловой системе компьютера.</w:t>
       </w:r>
-      <w:bookmarkEnd w:id="52"/>
+      <w:bookmarkEnd w:id="53"/>
       <w:r>
         <w:rPr>
           <w:b/>
@@ -18175,7 +18457,7 @@
           <w:szCs w:val="24"/>
         </w:rPr>
       </w:pPr>
-      <w:bookmarkStart w:id="53" w:name="_Toc56885792"/>
+      <w:bookmarkStart w:id="54" w:name="_Toc56885792"/>
       <w:r>
         <w:rPr>
           <w:b/>
@@ -18289,7 +18571,7 @@
         </w:rPr>
         <w:t>составу и параметрам технических средств</w:t>
       </w:r>
-      <w:bookmarkEnd w:id="53"/>
+      <w:bookmarkEnd w:id="54"/>
     </w:p>
     <w:p>
       <w:pPr>
@@ -18336,7 +18618,7 @@
           <w:szCs w:val="24"/>
         </w:rPr>
       </w:pPr>
-      <w:bookmarkStart w:id="54" w:name="_Toc56885793"/>
+      <w:bookmarkStart w:id="55" w:name="_Toc56885793"/>
       <w:r>
         <w:rPr>
           <w:rFonts w:ascii="Times New Roman" w:hAnsi="Times New Roman" w:cs="Times New Roman"/>
@@ -18346,7 +18628,7 @@
         </w:rPr>
         <w:t>Для использования приложения конечному пользователю требуется стационарный компьютер или ноутбук</w:t>
       </w:r>
-      <w:bookmarkEnd w:id="54"/>
+      <w:bookmarkEnd w:id="55"/>
     </w:p>
     <w:p>
       <w:pPr>
@@ -18372,7 +18654,7 @@
           <w:szCs w:val="24"/>
         </w:rPr>
       </w:pPr>
-      <w:bookmarkStart w:id="55" w:name="_Toc56885794"/>
+      <w:bookmarkStart w:id="56" w:name="_Toc56885794"/>
       <w:r>
         <w:rPr>
           <w:rFonts w:ascii="Times New Roman" w:hAnsi="Times New Roman" w:cs="Times New Roman"/>
@@ -18382,7 +18664,7 @@
         </w:rPr>
         <w:t>Монитор или схожее средство вывода изображения</w:t>
       </w:r>
-      <w:bookmarkEnd w:id="55"/>
+      <w:bookmarkEnd w:id="56"/>
     </w:p>
     <w:p>
       <w:pPr>
@@ -18408,7 +18690,7 @@
           <w:szCs w:val="24"/>
         </w:rPr>
       </w:pPr>
-      <w:bookmarkStart w:id="56" w:name="_Toc56885795"/>
+      <w:bookmarkStart w:id="57" w:name="_Toc56885795"/>
       <w:r>
         <w:rPr>
           <w:rFonts w:ascii="Times New Roman" w:hAnsi="Times New Roman" w:cs="Times New Roman"/>
@@ -18418,7 +18700,7 @@
         </w:rPr>
         <w:t>Клавиатура</w:t>
       </w:r>
-      <w:bookmarkEnd w:id="56"/>
+      <w:bookmarkEnd w:id="57"/>
     </w:p>
     <w:p>
       <w:pPr>
@@ -18444,7 +18726,7 @@
           <w:szCs w:val="24"/>
         </w:rPr>
       </w:pPr>
-      <w:bookmarkStart w:id="57" w:name="_Toc56885796"/>
+      <w:bookmarkStart w:id="58" w:name="_Toc56885796"/>
       <w:r>
         <w:rPr>
           <w:rFonts w:ascii="Times New Roman" w:hAnsi="Times New Roman" w:cs="Times New Roman"/>
@@ -18454,7 +18736,7 @@
         </w:rPr>
         <w:t>Мышь</w:t>
       </w:r>
-      <w:bookmarkEnd w:id="57"/>
+      <w:bookmarkEnd w:id="58"/>
     </w:p>
     <w:p>
       <w:pPr>
@@ -18480,7 +18762,7 @@
           <w:szCs w:val="24"/>
         </w:rPr>
       </w:pPr>
-      <w:bookmarkStart w:id="58" w:name="_Toc56885797"/>
+      <w:bookmarkStart w:id="59" w:name="_Toc56885797"/>
       <w:r>
         <w:rPr>
           <w:rFonts w:ascii="Times New Roman" w:hAnsi="Times New Roman" w:cs="Times New Roman"/>
@@ -18490,7 +18772,7 @@
         </w:rPr>
         <w:t>Средство вывода звука</w:t>
       </w:r>
-      <w:bookmarkEnd w:id="58"/>
+      <w:bookmarkEnd w:id="59"/>
     </w:p>
     <w:p>
       <w:pPr>
@@ -18530,7 +18812,7 @@
           <w:szCs w:val="24"/>
         </w:rPr>
       </w:pPr>
-      <w:bookmarkStart w:id="59" w:name="_Toc56885798"/>
+      <w:bookmarkStart w:id="60" w:name="_Toc56885798"/>
       <w:r>
         <w:rPr>
           <w:b/>
@@ -18637,7 +18919,7 @@
         </w:rPr>
         <w:t xml:space="preserve"> информационной и программной совместимости</w:t>
       </w:r>
-      <w:bookmarkEnd w:id="59"/>
+      <w:bookmarkEnd w:id="60"/>
     </w:p>
     <w:p>
       <w:pPr>
@@ -18663,7 +18945,7 @@
           <w:szCs w:val="24"/>
         </w:rPr>
       </w:pPr>
-      <w:bookmarkStart w:id="60" w:name="_Toc56885799"/>
+      <w:bookmarkStart w:id="61" w:name="_Toc56885799"/>
       <w:r>
         <w:rPr>
           <w:rFonts w:ascii="Times New Roman" w:hAnsi="Times New Roman" w:cs="Times New Roman"/>
@@ -18695,15 +18977,27 @@
         </w:rPr>
         <w:t>W</w:t>
       </w:r>
-      <w:r>
-        <w:rPr>
-          <w:rFonts w:ascii="Times New Roman" w:hAnsi="Times New Roman" w:cs="Times New Roman"/>
-          <w:bCs/>
-          <w:w w:val="99"/>
-          <w:sz w:val="24"/>
-          <w:szCs w:val="24"/>
-        </w:rPr>
-        <w:t>indows 8 или 10</w:t>
+      <w:proofErr w:type="spellStart"/>
+      <w:r>
+        <w:rPr>
+          <w:rFonts w:ascii="Times New Roman" w:hAnsi="Times New Roman" w:cs="Times New Roman"/>
+          <w:bCs/>
+          <w:w w:val="99"/>
+          <w:sz w:val="24"/>
+          <w:szCs w:val="24"/>
+        </w:rPr>
+        <w:t>indows</w:t>
+      </w:r>
+      <w:proofErr w:type="spellEnd"/>
+      <w:r>
+        <w:rPr>
+          <w:rFonts w:ascii="Times New Roman" w:hAnsi="Times New Roman" w:cs="Times New Roman"/>
+          <w:bCs/>
+          <w:w w:val="99"/>
+          <w:sz w:val="24"/>
+          <w:szCs w:val="24"/>
+        </w:rPr>
+        <w:t xml:space="preserve"> 8 или 10</w:t>
       </w:r>
       <w:r>
         <w:rPr>
@@ -18714,7 +19008,7 @@
         </w:rPr>
         <w:t>.</w:t>
       </w:r>
-      <w:bookmarkEnd w:id="60"/>
+      <w:bookmarkEnd w:id="61"/>
     </w:p>
     <w:p>
       <w:pPr>
@@ -18742,7 +19036,7 @@
           <w:szCs w:val="24"/>
         </w:rPr>
       </w:pPr>
-      <w:bookmarkStart w:id="61" w:name="_Toc56885800"/>
+      <w:bookmarkStart w:id="62" w:name="_Toc56885800"/>
       <w:r>
         <w:rPr>
           <w:rFonts w:ascii="Times New Roman" w:hAnsi="Times New Roman" w:cs="Times New Roman"/>
@@ -18764,7 +19058,7 @@
         </w:rPr>
         <w:t>версии 11 и выше.</w:t>
       </w:r>
-      <w:bookmarkEnd w:id="61"/>
+      <w:bookmarkEnd w:id="62"/>
     </w:p>
     <w:p>
       <w:pPr>
@@ -18805,7 +19099,7 @@
           <w:szCs w:val="24"/>
         </w:rPr>
       </w:pPr>
-      <w:bookmarkStart w:id="62" w:name="_Toc56885801"/>
+      <w:bookmarkStart w:id="63" w:name="_Toc56885801"/>
       <w:r>
         <w:rPr>
           <w:b/>
@@ -18825,7 +19119,7 @@
         <w:tab/>
         <w:t>Требования к маркировке и упаковке</w:t>
       </w:r>
-      <w:bookmarkEnd w:id="62"/>
+      <w:bookmarkEnd w:id="63"/>
     </w:p>
     <w:p>
       <w:pPr>
@@ -18872,7 +19166,7 @@
           <w:szCs w:val="24"/>
         </w:rPr>
       </w:pPr>
-      <w:bookmarkStart w:id="63" w:name="_Toc56885802"/>
+      <w:bookmarkStart w:id="64" w:name="_Toc56885802"/>
       <w:r>
         <w:rPr>
           <w:rFonts w:ascii="Times New Roman" w:hAnsi="Times New Roman" w:cs="Times New Roman"/>
@@ -18883,7 +19177,7 @@
         </w:rPr>
         <w:t>Программа распространяется с помощью ссылки на облачное хранилище, на котором должны находиться программная документация, приложения и презентация проекта.</w:t>
       </w:r>
-      <w:bookmarkEnd w:id="63"/>
+      <w:bookmarkEnd w:id="64"/>
     </w:p>
     <w:p>
       <w:pPr>
@@ -18923,7 +19217,7 @@
           <w:szCs w:val="24"/>
         </w:rPr>
       </w:pPr>
-      <w:bookmarkStart w:id="64" w:name="_Toc56885803"/>
+      <w:bookmarkStart w:id="65" w:name="_Toc56885803"/>
       <w:r>
         <w:rPr>
           <w:b/>
@@ -18943,7 +19237,7 @@
         <w:tab/>
         <w:t xml:space="preserve"> Требования к транспортированию и хранению</w:t>
       </w:r>
-      <w:bookmarkEnd w:id="64"/>
+      <w:bookmarkEnd w:id="65"/>
     </w:p>
     <w:p>
       <w:pPr>
@@ -18989,7 +19283,7 @@
           <w:szCs w:val="24"/>
         </w:rPr>
       </w:pPr>
-      <w:bookmarkStart w:id="65" w:name="_Toc56885804"/>
+      <w:bookmarkStart w:id="66" w:name="_Toc56885804"/>
       <w:r>
         <w:rPr>
           <w:rFonts w:ascii="Times New Roman" w:hAnsi="Times New Roman" w:cs="Times New Roman"/>
@@ -19000,7 +19294,7 @@
         </w:rPr>
         <w:t>Программное изделие храниться в облачном хранилище.</w:t>
       </w:r>
-      <w:bookmarkEnd w:id="65"/>
+      <w:bookmarkEnd w:id="66"/>
     </w:p>
     <w:p>
       <w:pPr>
@@ -19055,7 +19349,7 @@
       <w:pPr>
         <w:pStyle w:val="1"/>
       </w:pPr>
-      <w:bookmarkStart w:id="66" w:name="_Toc56885805"/>
+      <w:bookmarkStart w:id="67" w:name="_Toc56885805"/>
       <w:r>
         <w:t>5.</w:t>
       </w:r>
@@ -19174,7 +19468,7 @@
       <w:r>
         <w:t>ЦИИ</w:t>
       </w:r>
-      <w:bookmarkEnd w:id="66"/>
+      <w:bookmarkEnd w:id="67"/>
     </w:p>
     <w:p>
       <w:pPr>
@@ -19216,7 +19510,7 @@
           <w:szCs w:val="24"/>
         </w:rPr>
       </w:pPr>
-      <w:bookmarkStart w:id="67" w:name="_Toc56885806"/>
+      <w:bookmarkStart w:id="68" w:name="_Toc56885806"/>
       <w:r>
         <w:rPr>
           <w:b/>
@@ -19559,7 +19853,7 @@
         </w:rPr>
         <w:t>и</w:t>
       </w:r>
-      <w:bookmarkEnd w:id="67"/>
+      <w:bookmarkEnd w:id="68"/>
     </w:p>
     <w:p>
       <w:pPr>
@@ -19590,7 +19884,7 @@
           <w:szCs w:val="24"/>
         </w:rPr>
       </w:pPr>
-      <w:bookmarkStart w:id="68" w:name="_Hlk40444703"/>
+      <w:bookmarkStart w:id="69" w:name="_Hlk40444703"/>
       <w:r>
         <w:rPr>
           <w:szCs w:val="24"/>
@@ -19800,7 +20094,21 @@
         <w:rPr>
           <w:szCs w:val="24"/>
         </w:rPr>
-        <w:t>Текст программы (ГОСТ 19.401-78);</w:t>
+        <w:t>Те</w:t>
+      </w:r>
+      <w:proofErr w:type="gramStart"/>
+      <w:r>
+        <w:rPr>
+          <w:szCs w:val="24"/>
+        </w:rPr>
+        <w:t>кст пр</w:t>
+      </w:r>
+      <w:proofErr w:type="gramEnd"/>
+      <w:r>
+        <w:rPr>
+          <w:szCs w:val="24"/>
+        </w:rPr>
+        <w:t>ограммы (ГОСТ 19.401-78);</w:t>
       </w:r>
     </w:p>
     <w:p>
@@ -19955,7 +20263,7 @@
         <w:t>тво оператора (ГОСТ 19.505-79).</w:t>
       </w:r>
     </w:p>
-    <w:bookmarkEnd w:id="68"/>
+    <w:bookmarkEnd w:id="69"/>
     <w:p>
       <w:pPr>
         <w:spacing w:after="0"/>
@@ -19994,7 +20302,7 @@
           <w:szCs w:val="24"/>
         </w:rPr>
       </w:pPr>
-      <w:bookmarkStart w:id="69" w:name="_Toc56885807"/>
+      <w:bookmarkStart w:id="70" w:name="_Toc56885807"/>
       <w:r>
         <w:rPr>
           <w:b/>
@@ -20009,7 +20317,7 @@
         </w:rPr>
         <w:tab/>
       </w:r>
-      <w:bookmarkStart w:id="70" w:name="_Hlk40444724"/>
+      <w:bookmarkStart w:id="71" w:name="_Hlk40444724"/>
       <w:r>
         <w:rPr>
           <w:b/>
@@ -20322,8 +20630,8 @@
         </w:rPr>
         <w:t>ции</w:t>
       </w:r>
-      <w:bookmarkEnd w:id="69"/>
       <w:bookmarkEnd w:id="70"/>
+      <w:bookmarkEnd w:id="71"/>
     </w:p>
     <w:p>
       <w:pPr>
@@ -20362,7 +20670,7 @@
           <w:szCs w:val="24"/>
         </w:rPr>
       </w:pPr>
-      <w:bookmarkStart w:id="71" w:name="_Hlk40444731"/>
+      <w:bookmarkStart w:id="72" w:name="_Hlk40444731"/>
       <w:r>
         <w:rPr>
           <w:rFonts w:ascii="Times New Roman" w:hAnsi="Times New Roman" w:cs="Times New Roman"/>
@@ -20391,7 +20699,25 @@
           <w:sz w:val="24"/>
           <w:szCs w:val="24"/>
         </w:rPr>
-        <w:t xml:space="preserve">Пояснительная записка должна быть загружена в систему Антиплагиат через ЛМС НИУ ВШЭ. Лист, подтверждающий загрузку пояснительной записки, сдается в учебный офис вместе со всеми материалами не позже, чем за день до защиты курсовой работы. </w:t>
+        <w:t xml:space="preserve">Пояснительная записка должна быть загружена в систему </w:t>
+      </w:r>
+      <w:proofErr w:type="spellStart"/>
+      <w:r>
+        <w:rPr>
+          <w:rFonts w:ascii="Times New Roman" w:hAnsi="Times New Roman" w:cs="Times New Roman"/>
+          <w:sz w:val="24"/>
+          <w:szCs w:val="24"/>
+        </w:rPr>
+        <w:t>Антиплагиат</w:t>
+      </w:r>
+      <w:proofErr w:type="spellEnd"/>
+      <w:r>
+        <w:rPr>
+          <w:rFonts w:ascii="Times New Roman" w:hAnsi="Times New Roman" w:cs="Times New Roman"/>
+          <w:sz w:val="24"/>
+          <w:szCs w:val="24"/>
+        </w:rPr>
+        <w:t xml:space="preserve"> через ЛМС НИУ ВШЭ. Лист, подтверждающий загрузку пояснительной записки, сдается в учебный офис вместе со всеми материалами не позже, чем за день до защиты курсовой работы. </w:t>
       </w:r>
     </w:p>
     <w:p>
@@ -20435,7 +20761,79 @@
           <w:sz w:val="24"/>
           <w:szCs w:val="24"/>
         </w:rPr>
-        <w:t xml:space="preserve">Вся документация и программа также сдается в электронном виде в формате .pdf или .docx. в архиве формата .rar или .zip.  </w:t>
+        <w:t>Вся документация и программа также сдается в электронном виде в формате .</w:t>
+      </w:r>
+      <w:proofErr w:type="spellStart"/>
+      <w:r>
+        <w:rPr>
+          <w:rFonts w:ascii="Times New Roman" w:hAnsi="Times New Roman" w:cs="Times New Roman"/>
+          <w:sz w:val="24"/>
+          <w:szCs w:val="24"/>
+        </w:rPr>
+        <w:t>pdf</w:t>
+      </w:r>
+      <w:proofErr w:type="spellEnd"/>
+      <w:r>
+        <w:rPr>
+          <w:rFonts w:ascii="Times New Roman" w:hAnsi="Times New Roman" w:cs="Times New Roman"/>
+          <w:sz w:val="24"/>
+          <w:szCs w:val="24"/>
+        </w:rPr>
+        <w:t xml:space="preserve"> или .</w:t>
+      </w:r>
+      <w:proofErr w:type="spellStart"/>
+      <w:r>
+        <w:rPr>
+          <w:rFonts w:ascii="Times New Roman" w:hAnsi="Times New Roman" w:cs="Times New Roman"/>
+          <w:sz w:val="24"/>
+          <w:szCs w:val="24"/>
+        </w:rPr>
+        <w:t>docx</w:t>
+      </w:r>
+      <w:proofErr w:type="spellEnd"/>
+      <w:r>
+        <w:rPr>
+          <w:rFonts w:ascii="Times New Roman" w:hAnsi="Times New Roman" w:cs="Times New Roman"/>
+          <w:sz w:val="24"/>
+          <w:szCs w:val="24"/>
+        </w:rPr>
+        <w:t>. в архиве формата .</w:t>
+      </w:r>
+      <w:proofErr w:type="spellStart"/>
+      <w:r>
+        <w:rPr>
+          <w:rFonts w:ascii="Times New Roman" w:hAnsi="Times New Roman" w:cs="Times New Roman"/>
+          <w:sz w:val="24"/>
+          <w:szCs w:val="24"/>
+        </w:rPr>
+        <w:t>rar</w:t>
+      </w:r>
+      <w:proofErr w:type="spellEnd"/>
+      <w:r>
+        <w:rPr>
+          <w:rFonts w:ascii="Times New Roman" w:hAnsi="Times New Roman" w:cs="Times New Roman"/>
+          <w:sz w:val="24"/>
+          <w:szCs w:val="24"/>
+        </w:rPr>
+        <w:t xml:space="preserve"> или .</w:t>
+      </w:r>
+      <w:proofErr w:type="spellStart"/>
+      <w:r>
+        <w:rPr>
+          <w:rFonts w:ascii="Times New Roman" w:hAnsi="Times New Roman" w:cs="Times New Roman"/>
+          <w:sz w:val="24"/>
+          <w:szCs w:val="24"/>
+        </w:rPr>
+        <w:t>zip</w:t>
+      </w:r>
+      <w:proofErr w:type="spellEnd"/>
+      <w:r>
+        <w:rPr>
+          <w:rFonts w:ascii="Times New Roman" w:hAnsi="Times New Roman" w:cs="Times New Roman"/>
+          <w:sz w:val="24"/>
+          <w:szCs w:val="24"/>
+        </w:rPr>
+        <w:t xml:space="preserve">.  </w:t>
       </w:r>
     </w:p>
     <w:p>
@@ -20471,7 +20869,61 @@
           <w:sz w:val="24"/>
           <w:szCs w:val="24"/>
         </w:rPr>
-        <w:t xml:space="preserve"> среду НИУ ВШЭ LMS (Learning management system) в личном кабинете, дисциплина - «Курсовая работа», одним архивом (см. п.3)</w:t>
+        <w:t xml:space="preserve"> среду НИУ ВШЭ LMS (</w:t>
+      </w:r>
+      <w:proofErr w:type="spellStart"/>
+      <w:r>
+        <w:rPr>
+          <w:rFonts w:ascii="Times New Roman" w:hAnsi="Times New Roman" w:cs="Times New Roman"/>
+          <w:sz w:val="24"/>
+          <w:szCs w:val="24"/>
+        </w:rPr>
+        <w:t>Learning</w:t>
+      </w:r>
+      <w:proofErr w:type="spellEnd"/>
+      <w:r>
+        <w:rPr>
+          <w:rFonts w:ascii="Times New Roman" w:hAnsi="Times New Roman" w:cs="Times New Roman"/>
+          <w:sz w:val="24"/>
+          <w:szCs w:val="24"/>
+        </w:rPr>
+        <w:t xml:space="preserve"> </w:t>
+      </w:r>
+      <w:proofErr w:type="spellStart"/>
+      <w:r>
+        <w:rPr>
+          <w:rFonts w:ascii="Times New Roman" w:hAnsi="Times New Roman" w:cs="Times New Roman"/>
+          <w:sz w:val="24"/>
+          <w:szCs w:val="24"/>
+        </w:rPr>
+        <w:t>management</w:t>
+      </w:r>
+      <w:proofErr w:type="spellEnd"/>
+      <w:r>
+        <w:rPr>
+          <w:rFonts w:ascii="Times New Roman" w:hAnsi="Times New Roman" w:cs="Times New Roman"/>
+          <w:sz w:val="24"/>
+          <w:szCs w:val="24"/>
+        </w:rPr>
+        <w:t xml:space="preserve"> </w:t>
+      </w:r>
+      <w:proofErr w:type="spellStart"/>
+      <w:r>
+        <w:rPr>
+          <w:rFonts w:ascii="Times New Roman" w:hAnsi="Times New Roman" w:cs="Times New Roman"/>
+          <w:sz w:val="24"/>
+          <w:szCs w:val="24"/>
+        </w:rPr>
+        <w:t>system</w:t>
+      </w:r>
+      <w:proofErr w:type="spellEnd"/>
+      <w:r>
+        <w:rPr>
+          <w:rFonts w:ascii="Times New Roman" w:hAnsi="Times New Roman" w:cs="Times New Roman"/>
+          <w:sz w:val="24"/>
+          <w:szCs w:val="24"/>
+        </w:rPr>
+        <w:t>) в личном кабинете, дисциплина - «Курсовая работа», одним архивом (см. п.3)</w:t>
       </w:r>
       <w:r>
         <w:rPr>
@@ -20480,7 +20932,7 @@
         </w:rPr>
         <w:t xml:space="preserve">   </w:t>
       </w:r>
-      <w:bookmarkEnd w:id="71"/>
+      <w:bookmarkEnd w:id="72"/>
       <w:r>
         <w:rPr>
           <w:szCs w:val="24"/>
@@ -20492,7 +20944,7 @@
       <w:pPr>
         <w:pStyle w:val="1"/>
       </w:pPr>
-      <w:bookmarkStart w:id="72" w:name="_Toc56885808"/>
+      <w:bookmarkStart w:id="73" w:name="_Toc56885808"/>
       <w:r>
         <w:lastRenderedPageBreak/>
         <w:t>6.</w:t>
@@ -20506,7 +20958,7 @@
       <w:r>
         <w:t>ТЕХНИКО-ЭКОНОМИЧЕСКИЕ ПОКАЗАТЕЛИ</w:t>
       </w:r>
-      <w:bookmarkEnd w:id="72"/>
+      <w:bookmarkEnd w:id="73"/>
     </w:p>
     <w:p>
       <w:pPr>
@@ -20553,7 +21005,7 @@
           <w:szCs w:val="24"/>
         </w:rPr>
       </w:pPr>
-      <w:bookmarkStart w:id="73" w:name="_Toc56885809"/>
+      <w:bookmarkStart w:id="74" w:name="_Toc56885809"/>
       <w:r>
         <w:rPr>
           <w:b/>
@@ -20911,7 +21363,7 @@
         </w:rPr>
         <w:t>ь</w:t>
       </w:r>
-      <w:bookmarkEnd w:id="73"/>
+      <w:bookmarkEnd w:id="74"/>
     </w:p>
     <w:p>
       <w:pPr>
@@ -20998,7 +21450,7 @@
           <w:szCs w:val="24"/>
         </w:rPr>
       </w:pPr>
-      <w:bookmarkStart w:id="74" w:name="_Toc56885810"/>
+      <w:bookmarkStart w:id="75" w:name="_Toc56885810"/>
       <w:r>
         <w:rPr>
           <w:b/>
@@ -21219,7 +21671,7 @@
         </w:rPr>
         <w:t>ь</w:t>
       </w:r>
-      <w:bookmarkEnd w:id="74"/>
+      <w:bookmarkEnd w:id="75"/>
     </w:p>
     <w:p>
       <w:pPr>
@@ -21271,8 +21723,6 @@
         </w:rPr>
         <w:t>е</w:t>
       </w:r>
-      <w:bookmarkStart w:id="75" w:name="_GoBack"/>
-      <w:bookmarkEnd w:id="75"/>
       <w:r>
         <w:rPr>
           <w:szCs w:val="24"/>
@@ -21315,7 +21765,21 @@
         <w:rPr>
           <w:szCs w:val="24"/>
         </w:rPr>
-        <w:t>и даже некоторые инди-игры в этом жанре способны принести немалую прибыль</w:t>
+        <w:t xml:space="preserve">и даже некоторые </w:t>
+      </w:r>
+      <w:proofErr w:type="spellStart"/>
+      <w:r>
+        <w:rPr>
+          <w:szCs w:val="24"/>
+        </w:rPr>
+        <w:t>инди</w:t>
+      </w:r>
+      <w:proofErr w:type="spellEnd"/>
+      <w:r>
+        <w:rPr>
+          <w:szCs w:val="24"/>
+        </w:rPr>
+        <w:t>-игры в этом жанре способны принести немалую прибыль</w:t>
       </w:r>
       <w:r>
         <w:rPr>
@@ -23594,7 +24058,77 @@
         <w:rPr>
           <w:szCs w:val="24"/>
         </w:rPr>
-        <w:t>Компьютерная игра “Which is Real” на Unreal Engine 4</w:t>
+        <w:t>Компьютерная игра “</w:t>
+      </w:r>
+      <w:proofErr w:type="spellStart"/>
+      <w:r>
+        <w:rPr>
+          <w:szCs w:val="24"/>
+        </w:rPr>
+        <w:t>Which</w:t>
+      </w:r>
+      <w:proofErr w:type="spellEnd"/>
+      <w:r>
+        <w:rPr>
+          <w:szCs w:val="24"/>
+        </w:rPr>
+        <w:t xml:space="preserve"> </w:t>
+      </w:r>
+      <w:proofErr w:type="spellStart"/>
+      <w:r>
+        <w:rPr>
+          <w:szCs w:val="24"/>
+        </w:rPr>
+        <w:t>is</w:t>
+      </w:r>
+      <w:proofErr w:type="spellEnd"/>
+      <w:r>
+        <w:rPr>
+          <w:szCs w:val="24"/>
+        </w:rPr>
+        <w:t xml:space="preserve"> </w:t>
+      </w:r>
+      <w:proofErr w:type="spellStart"/>
+      <w:r>
+        <w:rPr>
+          <w:szCs w:val="24"/>
+        </w:rPr>
+        <w:t>Real</w:t>
+      </w:r>
+      <w:proofErr w:type="spellEnd"/>
+      <w:r>
+        <w:rPr>
+          <w:szCs w:val="24"/>
+        </w:rPr>
+        <w:t xml:space="preserve">” на </w:t>
+      </w:r>
+      <w:proofErr w:type="spellStart"/>
+      <w:r>
+        <w:rPr>
+          <w:szCs w:val="24"/>
+        </w:rPr>
+        <w:t>Unreal</w:t>
+      </w:r>
+      <w:proofErr w:type="spellEnd"/>
+      <w:r>
+        <w:rPr>
+          <w:szCs w:val="24"/>
+        </w:rPr>
+        <w:t xml:space="preserve"> </w:t>
+      </w:r>
+      <w:proofErr w:type="spellStart"/>
+      <w:r>
+        <w:rPr>
+          <w:szCs w:val="24"/>
+        </w:rPr>
+        <w:t>Engine</w:t>
+      </w:r>
+      <w:proofErr w:type="spellEnd"/>
+      <w:r>
+        <w:rPr>
+          <w:szCs w:val="24"/>
+        </w:rPr>
+        <w:t xml:space="preserve"> 4</w:t>
       </w:r>
       <w:r>
         <w:rPr>
@@ -24386,13 +24920,41 @@
         </w:rPr>
         <w:t xml:space="preserve"> </w:t>
       </w:r>
-      <w:r>
-        <w:rPr>
-          <w:rFonts w:ascii="Times New Roman" w:hAnsi="Times New Roman" w:cs="Times New Roman"/>
-          <w:sz w:val="24"/>
-          <w:szCs w:val="24"/>
-        </w:rPr>
-        <w:t>Инди-игра, ставшая очень популярной</w:t>
+      <w:proofErr w:type="spellStart"/>
+      <w:r>
+        <w:rPr>
+          <w:rFonts w:ascii="Times New Roman" w:hAnsi="Times New Roman" w:cs="Times New Roman"/>
+          <w:sz w:val="24"/>
+          <w:szCs w:val="24"/>
+        </w:rPr>
+        <w:t>Инди</w:t>
+      </w:r>
+      <w:proofErr w:type="spellEnd"/>
+      <w:r>
+        <w:rPr>
+          <w:rFonts w:ascii="Times New Roman" w:hAnsi="Times New Roman" w:cs="Times New Roman"/>
+          <w:sz w:val="24"/>
+          <w:szCs w:val="24"/>
+        </w:rPr>
+        <w:t xml:space="preserve">-игра, </w:t>
+      </w:r>
+      <w:proofErr w:type="gramStart"/>
+      <w:r>
+        <w:rPr>
+          <w:rFonts w:ascii="Times New Roman" w:hAnsi="Times New Roman" w:cs="Times New Roman"/>
+          <w:sz w:val="24"/>
+          <w:szCs w:val="24"/>
+        </w:rPr>
+        <w:t>ставшая</w:t>
+      </w:r>
+      <w:proofErr w:type="gramEnd"/>
+      <w:r>
+        <w:rPr>
+          <w:rFonts w:ascii="Times New Roman" w:hAnsi="Times New Roman" w:cs="Times New Roman"/>
+          <w:sz w:val="24"/>
+          <w:szCs w:val="24"/>
+        </w:rPr>
+        <w:t xml:space="preserve"> очень популярной</w:t>
       </w:r>
       <w:r>
         <w:rPr>
@@ -24427,7 +24989,43 @@
           <w:sz w:val="24"/>
           <w:szCs w:val="24"/>
         </w:rPr>
-        <w:t>, свободный. (дата обращения: 3.05.20)</w:t>
+        <w:t>, свободный</w:t>
+      </w:r>
+      <w:proofErr w:type="gramStart"/>
+      <w:r>
+        <w:rPr>
+          <w:rFonts w:ascii="Times New Roman" w:hAnsi="Times New Roman" w:cs="Times New Roman"/>
+          <w:sz w:val="24"/>
+          <w:szCs w:val="24"/>
+        </w:rPr>
+        <w:t>.</w:t>
+      </w:r>
+      <w:proofErr w:type="gramEnd"/>
+      <w:r>
+        <w:rPr>
+          <w:rFonts w:ascii="Times New Roman" w:hAnsi="Times New Roman" w:cs="Times New Roman"/>
+          <w:sz w:val="24"/>
+          <w:szCs w:val="24"/>
+        </w:rPr>
+        <w:t xml:space="preserve"> (</w:t>
+      </w:r>
+      <w:proofErr w:type="gramStart"/>
+      <w:r>
+        <w:rPr>
+          <w:rFonts w:ascii="Times New Roman" w:hAnsi="Times New Roman" w:cs="Times New Roman"/>
+          <w:sz w:val="24"/>
+          <w:szCs w:val="24"/>
+        </w:rPr>
+        <w:t>д</w:t>
+      </w:r>
+      <w:proofErr w:type="gramEnd"/>
+      <w:r>
+        <w:rPr>
+          <w:rFonts w:ascii="Times New Roman" w:hAnsi="Times New Roman" w:cs="Times New Roman"/>
+          <w:sz w:val="24"/>
+          <w:szCs w:val="24"/>
+        </w:rPr>
+        <w:t>ата обращения: 3.05.20)</w:t>
       </w:r>
     </w:p>
     <w:p>
@@ -24491,6 +25089,7 @@
           <w:color w:val="000000" w:themeColor="text1"/>
         </w:rPr>
       </w:pPr>
+      <w:proofErr w:type="gramStart"/>
       <w:r>
         <w:rPr>
           <w:lang w:val="en-US"/>
@@ -24510,7 +25109,14 @@
         <w:rPr>
           <w:color w:val="000000" w:themeColor="text1"/>
         </w:rPr>
-        <w:t>жанр компьютерных игр, основанный на элементах игрового процесса традиционных настольных ролевых игр. В ролевой игре игрок управляет одним или несколькими персонажами, каждый из которых описан набором численных характеристик, списком способностей и умений; примерами таких характеристик могут быть </w:t>
+        <w:t>жанр компьютерных игр, основанный на элементах игрового процесса традиционных настольных ролевых игр.</w:t>
+      </w:r>
+      <w:proofErr w:type="gramEnd"/>
+      <w:r>
+        <w:rPr>
+          <w:color w:val="000000" w:themeColor="text1"/>
+        </w:rPr>
+        <w:t xml:space="preserve"> В ролевой игре игрок управляет одним или несколькими персонажами, каждый из которых описан набором численных характеристик, списком способностей и умений; примерами таких характеристик могут быть </w:t>
       </w:r>
       <w:hyperlink r:id="rId12" w:tooltip="Очки здоровья" w:history="1">
         <w:r>
@@ -24825,7 +25431,23 @@
                 <w:szCs w:val="24"/>
                 <w:lang w:eastAsia="ja-JP"/>
               </w:rPr>
-              <w:t>Входящий номер сопр. документа и дата</w:t>
+              <w:t xml:space="preserve">Входящий номер </w:t>
+            </w:r>
+            <w:proofErr w:type="spellStart"/>
+            <w:r>
+              <w:rPr>
+                <w:szCs w:val="24"/>
+                <w:lang w:eastAsia="ja-JP"/>
+              </w:rPr>
+              <w:t>сопр</w:t>
+            </w:r>
+            <w:proofErr w:type="spellEnd"/>
+            <w:r>
+              <w:rPr>
+                <w:szCs w:val="24"/>
+                <w:lang w:eastAsia="ja-JP"/>
+              </w:rPr>
+              <w:t>. документа и дата</w:t>
             </w:r>
           </w:p>
         </w:tc>
@@ -24956,6 +25578,7 @@
                 <w:lang w:eastAsia="ja-JP"/>
               </w:rPr>
             </w:pPr>
+            <w:proofErr w:type="gramStart"/>
             <w:r>
               <w:rPr>
                 <w:szCs w:val="24"/>
@@ -24963,6 +25586,7 @@
               </w:rPr>
               <w:t>Замененных</w:t>
             </w:r>
+            <w:proofErr w:type="gramEnd"/>
           </w:p>
         </w:tc>
         <w:tc>
@@ -27774,8 +28398,13 @@
           <w:pPr>
             <w:pStyle w:val="a9"/>
           </w:pPr>
+          <w:proofErr w:type="spellStart"/>
           <w:r>
-            <w:t>Взам. инв. №</w:t>
+            <w:t>Взам</w:t>
+          </w:r>
+          <w:proofErr w:type="spellEnd"/>
+          <w:r>
+            <w:t>. инв. №</w:t>
           </w:r>
         </w:p>
       </w:tc>
@@ -27788,7 +28417,15 @@
             <w:pStyle w:val="a9"/>
           </w:pPr>
           <w:r>
-            <w:t>Инв. № дубл.</w:t>
+            <w:t xml:space="preserve">Инв. № </w:t>
+          </w:r>
+          <w:proofErr w:type="spellStart"/>
+          <w:r>
+            <w:t>дубл</w:t>
+          </w:r>
+          <w:proofErr w:type="spellEnd"/>
+          <w:r>
+            <w:t>.</w:t>
           </w:r>
         </w:p>
       </w:tc>
@@ -27886,7 +28523,7 @@
             <w:b/>
             <w:noProof/>
           </w:rPr>
-          <w:t>12</w:t>
+          <w:t>17</w:t>
         </w:r>
         <w:r>
           <w:rPr>
@@ -31497,7 +32134,7 @@
   <a:extraClrSchemeLst/>
   <a:extLst>
     <a:ext uri="{05A4C25C-085E-4340-85A3-A5531E510DB2}">
-      <thm15:themeFamily xmlns="" xmlns:thm15="http://schemas.microsoft.com/office/thememl/2012/main" name="Office Theme" id="{62F939B6-93AF-4DB8-9C6B-D6C7DFDC589F}" vid="{4A3C46E8-61CC-4603-A589-7422A47A8E4A}"/>
+      <thm15:themeFamily xmlns:thm15="http://schemas.microsoft.com/office/thememl/2012/main" xmlns="" name="Office Theme" id="{62F939B6-93AF-4DB8-9C6B-D6C7DFDC589F}" vid="{4A3C46E8-61CC-4603-A589-7422A47A8E4A}"/>
     </a:ext>
   </a:extLst>
 </a:theme>
@@ -31508,7 +32145,7 @@
 </file>
 
 <file path=customXml/itemProps1.xml><?xml version="1.0" encoding="utf-8"?>
-<ds:datastoreItem xmlns:ds="http://schemas.openxmlformats.org/officeDocument/2006/customXml" ds:itemID="{8DC72099-10B9-459C-92EA-DF751F2390BB}">
+<ds:datastoreItem xmlns:ds="http://schemas.openxmlformats.org/officeDocument/2006/customXml" ds:itemID="{20960712-96F9-4B29-9AB6-B766F91A5C77}">
   <ds:schemaRefs>
     <ds:schemaRef ds:uri="http://schemas.openxmlformats.org/officeDocument/2006/bibliography"/>
   </ds:schemaRefs>

</xml_diff>